<commit_message>
convert to binary function and few issues fix
</commit_message>
<xml_diff>
--- a/פרויקט גמר.docx
+++ b/פרויקט גמר.docx
@@ -1028,7 +1028,6 @@
           <w:numId w:val="2"/>
         </w:numPr>
         <w:rPr>
-          <w:rFonts w:hint="cs"/>
           <w:rtl/>
         </w:rPr>
       </w:pPr>
@@ -1464,7 +1463,6 @@
       <w:pPr>
         <w:pStyle w:val="4"/>
         <w:rPr>
-          <w:rFonts w:hint="cs"/>
           <w:rtl/>
         </w:rPr>
       </w:pPr>
@@ -1545,6 +1543,7 @@
       <w:pPr>
         <w:pStyle w:val="a3"/>
         <w:rPr>
+          <w:rFonts w:hint="cs"/>
           <w:rtl/>
         </w:rPr>
       </w:pPr>
@@ -1804,7 +1803,46 @@
           <w:rFonts w:hint="cs"/>
           <w:rtl/>
         </w:rPr>
-        <w:t xml:space="preserve"> וכן מחרוזת עם שם האופרנד, דגל האם מדובר ביעד או במקור (0 </w:t>
+        <w:t xml:space="preserve"> וכן מחרוזת עם שם האופרנד</w:t>
+      </w:r>
+      <w:r>
+        <w:rPr>
+          <w:rFonts w:hint="cs"/>
+          <w:rtl/>
+        </w:rPr>
+        <w:t xml:space="preserve"> (במקרה של </w:t>
+      </w:r>
+      <w:proofErr w:type="spellStart"/>
+      <w:r>
+        <w:rPr>
+          <w:rFonts w:hint="cs"/>
+          <w:rtl/>
+        </w:rPr>
+        <w:t>מיעון</w:t>
+      </w:r>
+      <w:proofErr w:type="spellEnd"/>
+      <w:r>
+        <w:rPr>
+          <w:rFonts w:hint="cs"/>
+          <w:rtl/>
+        </w:rPr>
+        <w:t xml:space="preserve"> </w:t>
+      </w:r>
+      <w:proofErr w:type="spellStart"/>
+      <w:r>
+        <w:rPr>
+          <w:rFonts w:hint="cs"/>
+          <w:rtl/>
+        </w:rPr>
+        <w:t>מיידי</w:t>
+      </w:r>
+      <w:proofErr w:type="spellEnd"/>
+      <w:r>
+        <w:rPr>
+          <w:rFonts w:hint="cs"/>
+          <w:rtl/>
+        </w:rPr>
+        <w:t xml:space="preserve"> </w:t>
       </w:r>
       <w:r>
         <w:rPr>
@@ -1817,6 +1855,33 @@
           <w:rFonts w:hint="cs"/>
           <w:rtl/>
         </w:rPr>
+        <w:t xml:space="preserve"> להכניס עם #</w:t>
+      </w:r>
+      <w:r>
+        <w:rPr>
+          <w:rFonts w:hint="cs"/>
+          <w:rtl/>
+        </w:rPr>
+        <w:t>)</w:t>
+      </w:r>
+      <w:r>
+        <w:rPr>
+          <w:rFonts w:hint="cs"/>
+          <w:rtl/>
+        </w:rPr>
+        <w:t xml:space="preserve">, דגל האם מדובר ביעד או במקור (0 </w:t>
+      </w:r>
+      <w:r>
+        <w:rPr>
+          <w:rtl/>
+        </w:rPr>
+        <w:t>–</w:t>
+      </w:r>
+      <w:r>
+        <w:rPr>
+          <w:rFonts w:hint="cs"/>
+          <w:rtl/>
+        </w:rPr>
         <w:t xml:space="preserve"> מקור 1 </w:t>
       </w:r>
       <w:r>
@@ -1846,7 +1911,21 @@
           <w:rFonts w:hint="cs"/>
           <w:rtl/>
         </w:rPr>
-        <w:t xml:space="preserve"> 2) ודגל סטטוס.</w:t>
+        <w:t xml:space="preserve"> 2) </w:t>
+      </w:r>
+      <w:r>
+        <w:rPr>
+          <w:rFonts w:hint="cs"/>
+          <w:rtl/>
+        </w:rPr>
+        <w:t xml:space="preserve">, טבלת התוויות </w:t>
+      </w:r>
+      <w:r>
+        <w:rPr>
+          <w:rFonts w:hint="cs"/>
+          <w:rtl/>
+        </w:rPr>
+        <w:t>ודגל סטטוס.</w:t>
       </w:r>
     </w:p>
     <w:p>
@@ -1950,46 +2029,6 @@
         </w:rPr>
         <w:t>RS</w:t>
       </w:r>
-      <w:bookmarkStart w:id="0" w:name="_GoBack"/>
-      <w:bookmarkEnd w:id="0"/>
-    </w:p>
-    <w:p>
-      <w:pPr>
-        <w:rPr>
-          <w:rFonts w:hint="cs"/>
-          <w:rtl/>
-        </w:rPr>
-      </w:pPr>
-    </w:p>
-    <w:p>
-      <w:pPr>
-        <w:rPr>
-          <w:rFonts w:hint="cs"/>
-        </w:rPr>
-      </w:pPr>
-    </w:p>
-    <w:p>
-      <w:pPr>
-        <w:pStyle w:val="a3"/>
-        <w:ind w:left="0"/>
-      </w:pPr>
-      <w:r>
-        <w:rPr>
-          <w:rtl/>
-        </w:rPr>
-        <w:tab/>
-      </w:r>
-    </w:p>
-    <w:p>
-      <w:pPr>
-        <w:pStyle w:val="4"/>
-        <w:ind w:left="360"/>
-      </w:pPr>
-    </w:p>
-    <w:p>
-      <w:pPr>
-        <w:pStyle w:val="4"/>
-      </w:pPr>
     </w:p>
     <w:p/>
     <w:p>
@@ -2079,7 +2118,1714 @@
         </w:rPr>
       </w:pPr>
     </w:p>
-    <w:p/>
+    <w:p>
+      <w:pPr>
+        <w:rPr>
+          <w:rtl/>
+        </w:rPr>
+      </w:pPr>
+      <w:r>
+        <w:rPr>
+          <w:rFonts w:hint="cs"/>
+          <w:rtl/>
+        </w:rPr>
+        <w:t>טבלת שגיאות:</w:t>
+      </w:r>
+    </w:p>
+    <w:p>
+      <w:pPr>
+        <w:rPr>
+          <w:rtl/>
+        </w:rPr>
+      </w:pPr>
+      <w:r>
+        <w:rPr>
+          <w:rFonts w:hint="cs"/>
+          <w:rtl/>
+        </w:rPr>
+        <w:t>תוויות:</w:t>
+      </w:r>
+    </w:p>
+    <w:tbl>
+      <w:tblPr>
+        <w:tblStyle w:val="a4"/>
+        <w:bidiVisual/>
+        <w:tblW w:w="0" w:type="auto"/>
+        <w:tblLook w:val="04A0" w:firstRow="1" w:lastRow="0" w:firstColumn="1" w:lastColumn="0" w:noHBand="0" w:noVBand="1"/>
+      </w:tblPr>
+      <w:tblGrid>
+        <w:gridCol w:w="1352"/>
+        <w:gridCol w:w="5103"/>
+        <w:gridCol w:w="1841"/>
+      </w:tblGrid>
+      <w:tr>
+        <w:tc>
+          <w:tcPr>
+            <w:tcW w:w="1352" w:type="dxa"/>
+          </w:tcPr>
+          <w:p>
+            <w:pPr>
+              <w:jc w:val="center"/>
+              <w:rPr>
+                <w:rFonts w:hint="cs"/>
+                <w:rtl/>
+              </w:rPr>
+            </w:pPr>
+            <w:r>
+              <w:rPr>
+                <w:rFonts w:hint="cs"/>
+                <w:rtl/>
+              </w:rPr>
+              <w:t>מספר שגיאה</w:t>
+            </w:r>
+          </w:p>
+        </w:tc>
+        <w:tc>
+          <w:tcPr>
+            <w:tcW w:w="5103" w:type="dxa"/>
+          </w:tcPr>
+          <w:p>
+            <w:pPr>
+              <w:jc w:val="center"/>
+              <w:rPr>
+                <w:rFonts w:hint="cs"/>
+                <w:rtl/>
+              </w:rPr>
+            </w:pPr>
+            <w:r>
+              <w:rPr>
+                <w:rFonts w:hint="cs"/>
+                <w:rtl/>
+              </w:rPr>
+              <w:t>שגיאה</w:t>
+            </w:r>
+          </w:p>
+        </w:tc>
+        <w:tc>
+          <w:tcPr>
+            <w:tcW w:w="1841" w:type="dxa"/>
+          </w:tcPr>
+          <w:p>
+            <w:pPr>
+              <w:jc w:val="center"/>
+              <w:rPr>
+                <w:rFonts w:hint="cs"/>
+                <w:rtl/>
+              </w:rPr>
+            </w:pPr>
+            <w:r>
+              <w:rPr>
+                <w:rFonts w:hint="cs"/>
+                <w:rtl/>
+              </w:rPr>
+              <w:t>האם מומש?</w:t>
+            </w:r>
+          </w:p>
+        </w:tc>
+      </w:tr>
+      <w:tr>
+        <w:tc>
+          <w:tcPr>
+            <w:tcW w:w="1352" w:type="dxa"/>
+          </w:tcPr>
+          <w:p>
+            <w:pPr>
+              <w:rPr>
+                <w:rFonts w:hint="cs"/>
+                <w:rtl/>
+              </w:rPr>
+            </w:pPr>
+            <w:r>
+              <w:rPr>
+                <w:rFonts w:hint="cs"/>
+                <w:rtl/>
+              </w:rPr>
+              <w:t>1</w:t>
+            </w:r>
+          </w:p>
+        </w:tc>
+        <w:tc>
+          <w:tcPr>
+            <w:tcW w:w="5103" w:type="dxa"/>
+          </w:tcPr>
+          <w:p>
+            <w:pPr>
+              <w:rPr>
+                <w:rFonts w:hint="cs"/>
+                <w:rtl/>
+              </w:rPr>
+            </w:pPr>
+            <w:r>
+              <w:rPr>
+                <w:rFonts w:hint="cs"/>
+                <w:rtl/>
+              </w:rPr>
+              <w:t xml:space="preserve">בעיה בהגדרת תווית </w:t>
+            </w:r>
+            <w:r>
+              <w:rPr>
+                <w:rtl/>
+              </w:rPr>
+              <w:t>–</w:t>
+            </w:r>
+            <w:r>
+              <w:rPr>
+                <w:rFonts w:hint="cs"/>
+                <w:rtl/>
+              </w:rPr>
+              <w:t xml:space="preserve"> הוגדרה פעמיים או לא הוגדרה כלל</w:t>
+            </w:r>
+          </w:p>
+        </w:tc>
+        <w:tc>
+          <w:tcPr>
+            <w:tcW w:w="1841" w:type="dxa"/>
+          </w:tcPr>
+          <w:p>
+            <w:pPr>
+              <w:rPr>
+                <w:rFonts w:hint="cs"/>
+                <w:rtl/>
+              </w:rPr>
+            </w:pPr>
+          </w:p>
+        </w:tc>
+      </w:tr>
+      <w:tr>
+        <w:tc>
+          <w:tcPr>
+            <w:tcW w:w="1352" w:type="dxa"/>
+          </w:tcPr>
+          <w:p>
+            <w:pPr>
+              <w:rPr>
+                <w:rFonts w:hint="cs"/>
+                <w:rtl/>
+              </w:rPr>
+            </w:pPr>
+            <w:r>
+              <w:rPr>
+                <w:rFonts w:hint="cs"/>
+                <w:rtl/>
+              </w:rPr>
+              <w:t>2</w:t>
+            </w:r>
+          </w:p>
+        </w:tc>
+        <w:tc>
+          <w:tcPr>
+            <w:tcW w:w="5103" w:type="dxa"/>
+          </w:tcPr>
+          <w:p>
+            <w:pPr>
+              <w:rPr>
+                <w:rFonts w:hint="cs"/>
+                <w:rtl/>
+              </w:rPr>
+            </w:pPr>
+            <w:r>
+              <w:rPr>
+                <w:rFonts w:hint="cs"/>
+                <w:rtl/>
+              </w:rPr>
+              <w:t xml:space="preserve">שם תווית לא חוקי </w:t>
+            </w:r>
+            <w:r>
+              <w:rPr>
+                <w:rtl/>
+              </w:rPr>
+              <w:t>–</w:t>
+            </w:r>
+            <w:r>
+              <w:rPr>
+                <w:rFonts w:hint="cs"/>
+                <w:rtl/>
+              </w:rPr>
+              <w:t xml:space="preserve"> מילה שמורה</w:t>
+            </w:r>
+          </w:p>
+        </w:tc>
+        <w:tc>
+          <w:tcPr>
+            <w:tcW w:w="1841" w:type="dxa"/>
+          </w:tcPr>
+          <w:p>
+            <w:pPr>
+              <w:rPr>
+                <w:rFonts w:hint="cs"/>
+                <w:rtl/>
+              </w:rPr>
+            </w:pPr>
+          </w:p>
+        </w:tc>
+      </w:tr>
+      <w:tr>
+        <w:tc>
+          <w:tcPr>
+            <w:tcW w:w="1352" w:type="dxa"/>
+          </w:tcPr>
+          <w:p>
+            <w:pPr>
+              <w:rPr>
+                <w:rFonts w:hint="cs"/>
+                <w:rtl/>
+              </w:rPr>
+            </w:pPr>
+            <w:r>
+              <w:rPr>
+                <w:rFonts w:hint="cs"/>
+                <w:rtl/>
+              </w:rPr>
+              <w:t>3</w:t>
+            </w:r>
+          </w:p>
+        </w:tc>
+        <w:tc>
+          <w:tcPr>
+            <w:tcW w:w="5103" w:type="dxa"/>
+          </w:tcPr>
+          <w:p>
+            <w:pPr>
+              <w:rPr>
+                <w:rFonts w:hint="cs"/>
+                <w:rtl/>
+              </w:rPr>
+            </w:pPr>
+            <w:r>
+              <w:rPr>
+                <w:rFonts w:hint="cs"/>
+                <w:rtl/>
+              </w:rPr>
+              <w:t>שם תווית לא מתחיל בתחילת השורה</w:t>
+            </w:r>
+          </w:p>
+        </w:tc>
+        <w:tc>
+          <w:tcPr>
+            <w:tcW w:w="1841" w:type="dxa"/>
+          </w:tcPr>
+          <w:p>
+            <w:pPr>
+              <w:rPr>
+                <w:rFonts w:hint="cs"/>
+                <w:rtl/>
+              </w:rPr>
+            </w:pPr>
+          </w:p>
+        </w:tc>
+      </w:tr>
+      <w:tr>
+        <w:tc>
+          <w:tcPr>
+            <w:tcW w:w="1352" w:type="dxa"/>
+          </w:tcPr>
+          <w:p>
+            <w:pPr>
+              <w:rPr>
+                <w:rFonts w:hint="cs"/>
+                <w:rtl/>
+              </w:rPr>
+            </w:pPr>
+            <w:r>
+              <w:rPr>
+                <w:rFonts w:hint="cs"/>
+                <w:rtl/>
+              </w:rPr>
+              <w:t>4</w:t>
+            </w:r>
+          </w:p>
+        </w:tc>
+        <w:tc>
+          <w:tcPr>
+            <w:tcW w:w="5103" w:type="dxa"/>
+          </w:tcPr>
+          <w:p>
+            <w:pPr>
+              <w:rPr>
+                <w:rFonts w:hint="cs"/>
+                <w:rtl/>
+              </w:rPr>
+            </w:pPr>
+            <w:r>
+              <w:rPr>
+                <w:rFonts w:hint="cs"/>
+                <w:rtl/>
+              </w:rPr>
+              <w:t>לא ניתן להגדיר תווית מקומית כחיצונית</w:t>
+            </w:r>
+          </w:p>
+        </w:tc>
+        <w:tc>
+          <w:tcPr>
+            <w:tcW w:w="1841" w:type="dxa"/>
+          </w:tcPr>
+          <w:p>
+            <w:pPr>
+              <w:rPr>
+                <w:rFonts w:hint="cs"/>
+                <w:rtl/>
+              </w:rPr>
+            </w:pPr>
+          </w:p>
+        </w:tc>
+      </w:tr>
+      <w:tr>
+        <w:tc>
+          <w:tcPr>
+            <w:tcW w:w="1352" w:type="dxa"/>
+          </w:tcPr>
+          <w:p>
+            <w:pPr>
+              <w:rPr>
+                <w:rFonts w:hint="cs"/>
+                <w:rtl/>
+              </w:rPr>
+            </w:pPr>
+            <w:r>
+              <w:rPr>
+                <w:rFonts w:hint="cs"/>
+                <w:rtl/>
+              </w:rPr>
+              <w:t>5</w:t>
+            </w:r>
+          </w:p>
+        </w:tc>
+        <w:tc>
+          <w:tcPr>
+            <w:tcW w:w="5103" w:type="dxa"/>
+          </w:tcPr>
+          <w:p>
+            <w:pPr>
+              <w:rPr>
+                <w:rFonts w:hint="cs"/>
+                <w:rtl/>
+              </w:rPr>
+            </w:pPr>
+            <w:r>
+              <w:rPr>
+                <w:rFonts w:hint="cs"/>
+                <w:rtl/>
+              </w:rPr>
+              <w:t>תווית זו הוגדרה כבר כחיצונית</w:t>
+            </w:r>
+          </w:p>
+        </w:tc>
+        <w:tc>
+          <w:tcPr>
+            <w:tcW w:w="1841" w:type="dxa"/>
+          </w:tcPr>
+          <w:p>
+            <w:pPr>
+              <w:rPr>
+                <w:rFonts w:hint="cs"/>
+                <w:rtl/>
+              </w:rPr>
+            </w:pPr>
+          </w:p>
+        </w:tc>
+      </w:tr>
+      <w:tr>
+        <w:tc>
+          <w:tcPr>
+            <w:tcW w:w="1352" w:type="dxa"/>
+          </w:tcPr>
+          <w:p>
+            <w:pPr>
+              <w:rPr>
+                <w:rFonts w:hint="cs"/>
+                <w:rtl/>
+              </w:rPr>
+            </w:pPr>
+            <w:r>
+              <w:rPr>
+                <w:rFonts w:hint="cs"/>
+                <w:rtl/>
+              </w:rPr>
+              <w:t>6</w:t>
+            </w:r>
+          </w:p>
+        </w:tc>
+        <w:tc>
+          <w:tcPr>
+            <w:tcW w:w="5103" w:type="dxa"/>
+          </w:tcPr>
+          <w:p>
+            <w:pPr>
+              <w:rPr>
+                <w:rFonts w:hint="cs"/>
+                <w:rtl/>
+              </w:rPr>
+            </w:pPr>
+            <w:r>
+              <w:rPr>
+                <w:rFonts w:hint="cs"/>
+                <w:rtl/>
+              </w:rPr>
+              <w:t>שם תווית ארוך מידי</w:t>
+            </w:r>
+          </w:p>
+        </w:tc>
+        <w:tc>
+          <w:tcPr>
+            <w:tcW w:w="1841" w:type="dxa"/>
+          </w:tcPr>
+          <w:p>
+            <w:pPr>
+              <w:rPr>
+                <w:rFonts w:hint="cs"/>
+                <w:rtl/>
+              </w:rPr>
+            </w:pPr>
+          </w:p>
+        </w:tc>
+      </w:tr>
+    </w:tbl>
+    <w:p>
+      <w:pPr>
+        <w:rPr>
+          <w:rtl/>
+        </w:rPr>
+      </w:pPr>
+    </w:p>
+    <w:p>
+      <w:pPr>
+        <w:rPr>
+          <w:rtl/>
+        </w:rPr>
+      </w:pPr>
+      <w:r>
+        <w:rPr>
+          <w:rFonts w:hint="cs"/>
+          <w:rtl/>
+        </w:rPr>
+        <w:t>פעולות:</w:t>
+      </w:r>
+    </w:p>
+    <w:tbl>
+      <w:tblPr>
+        <w:tblStyle w:val="a4"/>
+        <w:bidiVisual/>
+        <w:tblW w:w="0" w:type="auto"/>
+        <w:tblLook w:val="04A0" w:firstRow="1" w:lastRow="0" w:firstColumn="1" w:lastColumn="0" w:noHBand="0" w:noVBand="1"/>
+      </w:tblPr>
+      <w:tblGrid>
+        <w:gridCol w:w="1635"/>
+        <w:gridCol w:w="4820"/>
+        <w:gridCol w:w="1841"/>
+      </w:tblGrid>
+      <w:tr>
+        <w:tc>
+          <w:tcPr>
+            <w:tcW w:w="1635" w:type="dxa"/>
+          </w:tcPr>
+          <w:p>
+            <w:pPr>
+              <w:jc w:val="center"/>
+              <w:rPr>
+                <w:rFonts w:hint="cs"/>
+                <w:rtl/>
+              </w:rPr>
+            </w:pPr>
+            <w:r>
+              <w:rPr>
+                <w:rFonts w:hint="cs"/>
+                <w:rtl/>
+              </w:rPr>
+              <w:t>מספר שגיאה</w:t>
+            </w:r>
+          </w:p>
+        </w:tc>
+        <w:tc>
+          <w:tcPr>
+            <w:tcW w:w="4820" w:type="dxa"/>
+          </w:tcPr>
+          <w:p>
+            <w:pPr>
+              <w:jc w:val="center"/>
+              <w:rPr>
+                <w:rFonts w:hint="cs"/>
+                <w:rtl/>
+              </w:rPr>
+            </w:pPr>
+            <w:r>
+              <w:rPr>
+                <w:rFonts w:hint="cs"/>
+                <w:rtl/>
+              </w:rPr>
+              <w:t>שגיאה</w:t>
+            </w:r>
+          </w:p>
+        </w:tc>
+        <w:tc>
+          <w:tcPr>
+            <w:tcW w:w="1841" w:type="dxa"/>
+          </w:tcPr>
+          <w:p>
+            <w:pPr>
+              <w:jc w:val="center"/>
+              <w:rPr>
+                <w:rFonts w:hint="cs"/>
+                <w:rtl/>
+              </w:rPr>
+            </w:pPr>
+            <w:r>
+              <w:rPr>
+                <w:rFonts w:hint="cs"/>
+                <w:rtl/>
+              </w:rPr>
+              <w:t>האם מומש?</w:t>
+            </w:r>
+          </w:p>
+        </w:tc>
+      </w:tr>
+      <w:tr>
+        <w:tc>
+          <w:tcPr>
+            <w:tcW w:w="1635" w:type="dxa"/>
+          </w:tcPr>
+          <w:p>
+            <w:pPr>
+              <w:rPr>
+                <w:rFonts w:hint="cs"/>
+                <w:rtl/>
+              </w:rPr>
+            </w:pPr>
+            <w:r>
+              <w:rPr>
+                <w:rFonts w:hint="cs"/>
+                <w:rtl/>
+              </w:rPr>
+              <w:t>7</w:t>
+            </w:r>
+          </w:p>
+        </w:tc>
+        <w:tc>
+          <w:tcPr>
+            <w:tcW w:w="4820" w:type="dxa"/>
+          </w:tcPr>
+          <w:p>
+            <w:pPr>
+              <w:rPr>
+                <w:rFonts w:hint="cs"/>
+                <w:rtl/>
+              </w:rPr>
+            </w:pPr>
+            <w:r>
+              <w:rPr>
+                <w:rFonts w:hint="cs"/>
+                <w:rtl/>
+              </w:rPr>
+              <w:t xml:space="preserve"> פעולה לא קיימת</w:t>
+            </w:r>
+          </w:p>
+        </w:tc>
+        <w:tc>
+          <w:tcPr>
+            <w:tcW w:w="1841" w:type="dxa"/>
+          </w:tcPr>
+          <w:p>
+            <w:pPr>
+              <w:rPr>
+                <w:rFonts w:hint="cs"/>
+                <w:rtl/>
+              </w:rPr>
+            </w:pPr>
+          </w:p>
+        </w:tc>
+      </w:tr>
+      <w:tr>
+        <w:tc>
+          <w:tcPr>
+            <w:tcW w:w="1635" w:type="dxa"/>
+          </w:tcPr>
+          <w:p>
+            <w:pPr>
+              <w:rPr>
+                <w:rFonts w:hint="cs"/>
+                <w:rtl/>
+              </w:rPr>
+            </w:pPr>
+            <w:r>
+              <w:rPr>
+                <w:rFonts w:hint="cs"/>
+                <w:rtl/>
+              </w:rPr>
+              <w:t>8</w:t>
+            </w:r>
+          </w:p>
+        </w:tc>
+        <w:tc>
+          <w:tcPr>
+            <w:tcW w:w="4820" w:type="dxa"/>
+          </w:tcPr>
+          <w:p>
+            <w:pPr>
+              <w:rPr>
+                <w:rFonts w:hint="cs"/>
+                <w:rtl/>
+              </w:rPr>
+            </w:pPr>
+            <w:r>
+              <w:rPr>
+                <w:rFonts w:hint="cs"/>
+                <w:rtl/>
+              </w:rPr>
+              <w:t>מספר</w:t>
+            </w:r>
+            <w:r>
+              <w:rPr>
+                <w:rFonts w:hint="cs"/>
+                <w:rtl/>
+              </w:rPr>
+              <w:t xml:space="preserve"> אופרנדים</w:t>
+            </w:r>
+            <w:r>
+              <w:rPr>
+                <w:rFonts w:hint="cs"/>
+                <w:rtl/>
+              </w:rPr>
+              <w:t xml:space="preserve"> לא תקין</w:t>
+            </w:r>
+          </w:p>
+        </w:tc>
+        <w:tc>
+          <w:tcPr>
+            <w:tcW w:w="1841" w:type="dxa"/>
+          </w:tcPr>
+          <w:p>
+            <w:pPr>
+              <w:rPr>
+                <w:rFonts w:hint="cs"/>
+                <w:rtl/>
+              </w:rPr>
+            </w:pPr>
+          </w:p>
+        </w:tc>
+      </w:tr>
+      <w:tr>
+        <w:tc>
+          <w:tcPr>
+            <w:tcW w:w="1635" w:type="dxa"/>
+          </w:tcPr>
+          <w:p>
+            <w:pPr>
+              <w:rPr>
+                <w:rFonts w:hint="cs"/>
+                <w:rtl/>
+              </w:rPr>
+            </w:pPr>
+            <w:r>
+              <w:rPr>
+                <w:rFonts w:hint="cs"/>
+                <w:rtl/>
+              </w:rPr>
+              <w:t>9</w:t>
+            </w:r>
+          </w:p>
+        </w:tc>
+        <w:tc>
+          <w:tcPr>
+            <w:tcW w:w="4820" w:type="dxa"/>
+          </w:tcPr>
+          <w:p>
+            <w:pPr>
+              <w:rPr>
+                <w:rFonts w:hint="cs"/>
+                <w:rtl/>
+              </w:rPr>
+            </w:pPr>
+            <w:r>
+              <w:rPr>
+                <w:rFonts w:hint="cs"/>
+                <w:rtl/>
+              </w:rPr>
+              <w:t>נדרש שני פרמטרים בלבד</w:t>
+            </w:r>
+          </w:p>
+        </w:tc>
+        <w:tc>
+          <w:tcPr>
+            <w:tcW w:w="1841" w:type="dxa"/>
+          </w:tcPr>
+          <w:p>
+            <w:pPr>
+              <w:rPr>
+                <w:rFonts w:hint="cs"/>
+                <w:rtl/>
+              </w:rPr>
+            </w:pPr>
+          </w:p>
+        </w:tc>
+      </w:tr>
+      <w:tr>
+        <w:tc>
+          <w:tcPr>
+            <w:tcW w:w="1635" w:type="dxa"/>
+          </w:tcPr>
+          <w:p>
+            <w:pPr>
+              <w:rPr>
+                <w:rFonts w:hint="cs"/>
+                <w:rtl/>
+              </w:rPr>
+            </w:pPr>
+            <w:r>
+              <w:rPr>
+                <w:rFonts w:hint="cs"/>
+                <w:rtl/>
+              </w:rPr>
+              <w:t>10</w:t>
+            </w:r>
+          </w:p>
+        </w:tc>
+        <w:tc>
+          <w:tcPr>
+            <w:tcW w:w="4820" w:type="dxa"/>
+          </w:tcPr>
+          <w:p>
+            <w:pPr>
+              <w:rPr>
+                <w:rFonts w:hint="cs"/>
+                <w:rtl/>
+              </w:rPr>
+            </w:pPr>
+            <w:r>
+              <w:rPr>
+                <w:rFonts w:hint="cs"/>
+                <w:rtl/>
+              </w:rPr>
+              <w:t>מעט מידי פרמטרים</w:t>
+            </w:r>
+          </w:p>
+        </w:tc>
+        <w:tc>
+          <w:tcPr>
+            <w:tcW w:w="1841" w:type="dxa"/>
+          </w:tcPr>
+          <w:p>
+            <w:pPr>
+              <w:rPr>
+                <w:rFonts w:hint="cs"/>
+                <w:rtl/>
+              </w:rPr>
+            </w:pPr>
+          </w:p>
+        </w:tc>
+      </w:tr>
+      <w:tr>
+        <w:tc>
+          <w:tcPr>
+            <w:tcW w:w="1635" w:type="dxa"/>
+          </w:tcPr>
+          <w:p>
+            <w:pPr>
+              <w:rPr>
+                <w:rFonts w:hint="cs"/>
+                <w:rtl/>
+              </w:rPr>
+            </w:pPr>
+            <w:r>
+              <w:rPr>
+                <w:rFonts w:hint="cs"/>
+                <w:rtl/>
+              </w:rPr>
+              <w:t>11</w:t>
+            </w:r>
+          </w:p>
+        </w:tc>
+        <w:tc>
+          <w:tcPr>
+            <w:tcW w:w="4820" w:type="dxa"/>
+          </w:tcPr>
+          <w:p>
+            <w:pPr>
+              <w:rPr>
+                <w:rFonts w:hint="cs"/>
+                <w:rtl/>
+              </w:rPr>
+            </w:pPr>
+            <w:r>
+              <w:rPr>
+                <w:rFonts w:hint="cs"/>
+                <w:rtl/>
+              </w:rPr>
+              <w:t>אופרנד מקור לא חוקי (תווית)</w:t>
+            </w:r>
+          </w:p>
+        </w:tc>
+        <w:tc>
+          <w:tcPr>
+            <w:tcW w:w="1841" w:type="dxa"/>
+          </w:tcPr>
+          <w:p>
+            <w:pPr>
+              <w:rPr>
+                <w:rFonts w:hint="cs"/>
+                <w:rtl/>
+              </w:rPr>
+            </w:pPr>
+          </w:p>
+        </w:tc>
+      </w:tr>
+      <w:tr>
+        <w:tc>
+          <w:tcPr>
+            <w:tcW w:w="1635" w:type="dxa"/>
+          </w:tcPr>
+          <w:p>
+            <w:pPr>
+              <w:rPr>
+                <w:rFonts w:hint="cs"/>
+                <w:rtl/>
+              </w:rPr>
+            </w:pPr>
+            <w:r>
+              <w:rPr>
+                <w:rFonts w:hint="cs"/>
+                <w:rtl/>
+              </w:rPr>
+              <w:t>12</w:t>
+            </w:r>
+          </w:p>
+        </w:tc>
+        <w:tc>
+          <w:tcPr>
+            <w:tcW w:w="4820" w:type="dxa"/>
+          </w:tcPr>
+          <w:p>
+            <w:pPr>
+              <w:rPr>
+                <w:rFonts w:hint="cs"/>
+                <w:rtl/>
+              </w:rPr>
+            </w:pPr>
+            <w:r>
+              <w:rPr>
+                <w:rFonts w:hint="cs"/>
+                <w:rtl/>
+              </w:rPr>
+              <w:t>אופרנד מקור לא חוקי (אוגר)</w:t>
+            </w:r>
+          </w:p>
+        </w:tc>
+        <w:tc>
+          <w:tcPr>
+            <w:tcW w:w="1841" w:type="dxa"/>
+          </w:tcPr>
+          <w:p>
+            <w:pPr>
+              <w:rPr>
+                <w:rFonts w:hint="cs"/>
+                <w:rtl/>
+              </w:rPr>
+            </w:pPr>
+          </w:p>
+        </w:tc>
+      </w:tr>
+      <w:tr>
+        <w:tc>
+          <w:tcPr>
+            <w:tcW w:w="1635" w:type="dxa"/>
+          </w:tcPr>
+          <w:p>
+            <w:pPr>
+              <w:rPr>
+                <w:rFonts w:hint="cs"/>
+                <w:rtl/>
+              </w:rPr>
+            </w:pPr>
+            <w:r>
+              <w:rPr>
+                <w:rFonts w:hint="cs"/>
+                <w:rtl/>
+              </w:rPr>
+              <w:t>13</w:t>
+            </w:r>
+          </w:p>
+        </w:tc>
+        <w:tc>
+          <w:tcPr>
+            <w:tcW w:w="4820" w:type="dxa"/>
+          </w:tcPr>
+          <w:p>
+            <w:pPr>
+              <w:rPr>
+                <w:rFonts w:hint="cs"/>
+                <w:rtl/>
+              </w:rPr>
+            </w:pPr>
+            <w:r>
+              <w:rPr>
+                <w:rFonts w:hint="cs"/>
+                <w:rtl/>
+              </w:rPr>
+              <w:t xml:space="preserve">אופרנד מקור לא חוקי (מספר </w:t>
+            </w:r>
+            <w:r>
+              <w:rPr>
+                <w:rFonts w:hint="cs"/>
+                <w:rtl/>
+              </w:rPr>
+              <w:t>מידי</w:t>
+            </w:r>
+            <w:r>
+              <w:rPr>
+                <w:rFonts w:hint="cs"/>
+                <w:rtl/>
+              </w:rPr>
+              <w:t>)</w:t>
+            </w:r>
+          </w:p>
+        </w:tc>
+        <w:tc>
+          <w:tcPr>
+            <w:tcW w:w="1841" w:type="dxa"/>
+          </w:tcPr>
+          <w:p>
+            <w:pPr>
+              <w:rPr>
+                <w:rFonts w:hint="cs"/>
+                <w:rtl/>
+              </w:rPr>
+            </w:pPr>
+          </w:p>
+        </w:tc>
+      </w:tr>
+      <w:tr>
+        <w:tc>
+          <w:tcPr>
+            <w:tcW w:w="1635" w:type="dxa"/>
+          </w:tcPr>
+          <w:p>
+            <w:pPr>
+              <w:rPr>
+                <w:rFonts w:hint="cs"/>
+                <w:rtl/>
+              </w:rPr>
+            </w:pPr>
+            <w:r>
+              <w:rPr>
+                <w:rFonts w:hint="cs"/>
+                <w:rtl/>
+              </w:rPr>
+              <w:t>14</w:t>
+            </w:r>
+          </w:p>
+        </w:tc>
+        <w:tc>
+          <w:tcPr>
+            <w:tcW w:w="4820" w:type="dxa"/>
+          </w:tcPr>
+          <w:p>
+            <w:pPr>
+              <w:rPr>
+                <w:rFonts w:hint="cs"/>
+                <w:rtl/>
+              </w:rPr>
+            </w:pPr>
+            <w:r>
+              <w:rPr>
+                <w:rFonts w:hint="cs"/>
+                <w:rtl/>
+              </w:rPr>
+              <w:t xml:space="preserve">אופרנד </w:t>
+            </w:r>
+            <w:r>
+              <w:rPr>
+                <w:rFonts w:hint="cs"/>
+                <w:rtl/>
+              </w:rPr>
+              <w:t>יעד</w:t>
+            </w:r>
+            <w:r>
+              <w:rPr>
+                <w:rFonts w:hint="cs"/>
+                <w:rtl/>
+              </w:rPr>
+              <w:t xml:space="preserve"> לא חוקי (תווית)</w:t>
+            </w:r>
+          </w:p>
+        </w:tc>
+        <w:tc>
+          <w:tcPr>
+            <w:tcW w:w="1841" w:type="dxa"/>
+          </w:tcPr>
+          <w:p>
+            <w:pPr>
+              <w:rPr>
+                <w:rFonts w:hint="cs"/>
+                <w:rtl/>
+              </w:rPr>
+            </w:pPr>
+          </w:p>
+        </w:tc>
+      </w:tr>
+      <w:tr>
+        <w:tc>
+          <w:tcPr>
+            <w:tcW w:w="1635" w:type="dxa"/>
+          </w:tcPr>
+          <w:p>
+            <w:pPr>
+              <w:rPr>
+                <w:rFonts w:hint="cs"/>
+                <w:rtl/>
+              </w:rPr>
+            </w:pPr>
+            <w:r>
+              <w:rPr>
+                <w:rFonts w:hint="cs"/>
+                <w:rtl/>
+              </w:rPr>
+              <w:t>15</w:t>
+            </w:r>
+          </w:p>
+        </w:tc>
+        <w:tc>
+          <w:tcPr>
+            <w:tcW w:w="4820" w:type="dxa"/>
+          </w:tcPr>
+          <w:p>
+            <w:pPr>
+              <w:rPr>
+                <w:rFonts w:hint="cs"/>
+                <w:rtl/>
+              </w:rPr>
+            </w:pPr>
+            <w:r>
+              <w:rPr>
+                <w:rFonts w:hint="cs"/>
+                <w:rtl/>
+              </w:rPr>
+              <w:t xml:space="preserve">אופרנד </w:t>
+            </w:r>
+            <w:r>
+              <w:rPr>
+                <w:rFonts w:hint="cs"/>
+                <w:rtl/>
+              </w:rPr>
+              <w:t>יעד</w:t>
+            </w:r>
+            <w:r>
+              <w:rPr>
+                <w:rFonts w:hint="cs"/>
+                <w:rtl/>
+              </w:rPr>
+              <w:t xml:space="preserve"> לא חוקי (אוגר)</w:t>
+            </w:r>
+          </w:p>
+        </w:tc>
+        <w:tc>
+          <w:tcPr>
+            <w:tcW w:w="1841" w:type="dxa"/>
+          </w:tcPr>
+          <w:p>
+            <w:pPr>
+              <w:rPr>
+                <w:rFonts w:hint="cs"/>
+                <w:rtl/>
+              </w:rPr>
+            </w:pPr>
+          </w:p>
+        </w:tc>
+      </w:tr>
+      <w:tr>
+        <w:tc>
+          <w:tcPr>
+            <w:tcW w:w="1635" w:type="dxa"/>
+          </w:tcPr>
+          <w:p>
+            <w:pPr>
+              <w:rPr>
+                <w:rFonts w:hint="cs"/>
+                <w:rtl/>
+              </w:rPr>
+            </w:pPr>
+            <w:r>
+              <w:rPr>
+                <w:rFonts w:hint="cs"/>
+                <w:rtl/>
+              </w:rPr>
+              <w:t>16</w:t>
+            </w:r>
+          </w:p>
+        </w:tc>
+        <w:tc>
+          <w:tcPr>
+            <w:tcW w:w="4820" w:type="dxa"/>
+          </w:tcPr>
+          <w:p>
+            <w:pPr>
+              <w:rPr>
+                <w:rFonts w:hint="cs"/>
+                <w:rtl/>
+              </w:rPr>
+            </w:pPr>
+            <w:r>
+              <w:rPr>
+                <w:rFonts w:hint="cs"/>
+                <w:rtl/>
+              </w:rPr>
+              <w:t xml:space="preserve">אופרנד </w:t>
+            </w:r>
+            <w:r>
+              <w:rPr>
+                <w:rFonts w:hint="cs"/>
+                <w:rtl/>
+              </w:rPr>
+              <w:t>יעד</w:t>
+            </w:r>
+            <w:r>
+              <w:rPr>
+                <w:rFonts w:hint="cs"/>
+                <w:rtl/>
+              </w:rPr>
+              <w:t xml:space="preserve"> לא חוקי (מספר מידי)</w:t>
+            </w:r>
+          </w:p>
+        </w:tc>
+        <w:tc>
+          <w:tcPr>
+            <w:tcW w:w="1841" w:type="dxa"/>
+          </w:tcPr>
+          <w:p>
+            <w:pPr>
+              <w:rPr>
+                <w:rFonts w:hint="cs"/>
+                <w:rtl/>
+              </w:rPr>
+            </w:pPr>
+          </w:p>
+        </w:tc>
+      </w:tr>
+      <w:tr>
+        <w:tc>
+          <w:tcPr>
+            <w:tcW w:w="1635" w:type="dxa"/>
+          </w:tcPr>
+          <w:p>
+            <w:pPr>
+              <w:rPr>
+                <w:rFonts w:hint="cs"/>
+                <w:rtl/>
+              </w:rPr>
+            </w:pPr>
+            <w:r>
+              <w:rPr>
+                <w:rFonts w:hint="cs"/>
+                <w:rtl/>
+              </w:rPr>
+              <w:t>17</w:t>
+            </w:r>
+          </w:p>
+        </w:tc>
+        <w:tc>
+          <w:tcPr>
+            <w:tcW w:w="4820" w:type="dxa"/>
+          </w:tcPr>
+          <w:p>
+            <w:pPr>
+              <w:rPr>
+                <w:rFonts w:hint="cs"/>
+                <w:rtl/>
+              </w:rPr>
+            </w:pPr>
+            <w:r>
+              <w:rPr>
+                <w:rFonts w:hint="cs"/>
+                <w:rtl/>
+              </w:rPr>
+              <w:t>אופרנד גדול מידי</w:t>
+            </w:r>
+          </w:p>
+        </w:tc>
+        <w:tc>
+          <w:tcPr>
+            <w:tcW w:w="1841" w:type="dxa"/>
+          </w:tcPr>
+          <w:p>
+            <w:pPr>
+              <w:rPr>
+                <w:rFonts w:hint="cs"/>
+                <w:rtl/>
+              </w:rPr>
+            </w:pPr>
+          </w:p>
+        </w:tc>
+      </w:tr>
+    </w:tbl>
+    <w:p>
+      <w:bookmarkStart w:id="0" w:name="_GoBack"/>
+      <w:bookmarkEnd w:id="0"/>
+    </w:p>
+    <w:p>
+      <w:pPr>
+        <w:rPr>
+          <w:rtl/>
+        </w:rPr>
+      </w:pPr>
+      <w:r>
+        <w:rPr>
+          <w:rFonts w:hint="cs"/>
+          <w:rtl/>
+        </w:rPr>
+        <w:t>נתונים:</w:t>
+      </w:r>
+    </w:p>
+    <w:tbl>
+      <w:tblPr>
+        <w:tblStyle w:val="a4"/>
+        <w:bidiVisual/>
+        <w:tblW w:w="0" w:type="auto"/>
+        <w:tblLook w:val="04A0" w:firstRow="1" w:lastRow="0" w:firstColumn="1" w:lastColumn="0" w:noHBand="0" w:noVBand="1"/>
+      </w:tblPr>
+      <w:tblGrid>
+        <w:gridCol w:w="1635"/>
+        <w:gridCol w:w="4820"/>
+        <w:gridCol w:w="1841"/>
+      </w:tblGrid>
+      <w:tr>
+        <w:tc>
+          <w:tcPr>
+            <w:tcW w:w="1635" w:type="dxa"/>
+          </w:tcPr>
+          <w:p>
+            <w:pPr>
+              <w:jc w:val="center"/>
+              <w:rPr>
+                <w:rFonts w:hint="cs"/>
+                <w:rtl/>
+              </w:rPr>
+            </w:pPr>
+            <w:r>
+              <w:rPr>
+                <w:rFonts w:hint="cs"/>
+                <w:rtl/>
+              </w:rPr>
+              <w:t>מספר שגיאה</w:t>
+            </w:r>
+          </w:p>
+        </w:tc>
+        <w:tc>
+          <w:tcPr>
+            <w:tcW w:w="4820" w:type="dxa"/>
+          </w:tcPr>
+          <w:p>
+            <w:pPr>
+              <w:jc w:val="center"/>
+              <w:rPr>
+                <w:rFonts w:hint="cs"/>
+                <w:rtl/>
+              </w:rPr>
+            </w:pPr>
+            <w:r>
+              <w:rPr>
+                <w:rFonts w:hint="cs"/>
+                <w:rtl/>
+              </w:rPr>
+              <w:t>שגיאה</w:t>
+            </w:r>
+          </w:p>
+        </w:tc>
+        <w:tc>
+          <w:tcPr>
+            <w:tcW w:w="1841" w:type="dxa"/>
+          </w:tcPr>
+          <w:p>
+            <w:pPr>
+              <w:jc w:val="center"/>
+              <w:rPr>
+                <w:rFonts w:hint="cs"/>
+                <w:rtl/>
+              </w:rPr>
+            </w:pPr>
+            <w:r>
+              <w:rPr>
+                <w:rFonts w:hint="cs"/>
+                <w:rtl/>
+              </w:rPr>
+              <w:t>האם מומש?</w:t>
+            </w:r>
+          </w:p>
+        </w:tc>
+      </w:tr>
+      <w:tr>
+        <w:tc>
+          <w:tcPr>
+            <w:tcW w:w="1635" w:type="dxa"/>
+          </w:tcPr>
+          <w:p>
+            <w:pPr>
+              <w:jc w:val="center"/>
+              <w:rPr>
+                <w:rFonts w:hint="cs"/>
+                <w:rtl/>
+              </w:rPr>
+            </w:pPr>
+            <w:r>
+              <w:rPr>
+                <w:rFonts w:hint="cs"/>
+                <w:rtl/>
+              </w:rPr>
+              <w:t>18</w:t>
+            </w:r>
+          </w:p>
+        </w:tc>
+        <w:tc>
+          <w:tcPr>
+            <w:tcW w:w="4820" w:type="dxa"/>
+          </w:tcPr>
+          <w:p>
+            <w:pPr>
+              <w:jc w:val="center"/>
+              <w:rPr>
+                <w:rFonts w:hint="cs"/>
+                <w:rtl/>
+              </w:rPr>
+            </w:pPr>
+            <w:r>
+              <w:rPr>
+                <w:rFonts w:hint="cs"/>
+                <w:rtl/>
+              </w:rPr>
+              <w:t>מערך המספרים אינו תקין -מכילה תווים לא חוקיים</w:t>
+            </w:r>
+          </w:p>
+        </w:tc>
+        <w:tc>
+          <w:tcPr>
+            <w:tcW w:w="1841" w:type="dxa"/>
+          </w:tcPr>
+          <w:p>
+            <w:pPr>
+              <w:jc w:val="center"/>
+              <w:rPr>
+                <w:rFonts w:hint="cs"/>
+                <w:rtl/>
+              </w:rPr>
+            </w:pPr>
+          </w:p>
+        </w:tc>
+      </w:tr>
+      <w:tr>
+        <w:tc>
+          <w:tcPr>
+            <w:tcW w:w="1635" w:type="dxa"/>
+          </w:tcPr>
+          <w:p>
+            <w:pPr>
+              <w:jc w:val="center"/>
+              <w:rPr>
+                <w:rFonts w:hint="cs"/>
+                <w:rtl/>
+              </w:rPr>
+            </w:pPr>
+            <w:r>
+              <w:rPr>
+                <w:rFonts w:hint="cs"/>
+                <w:rtl/>
+              </w:rPr>
+              <w:t>19</w:t>
+            </w:r>
+          </w:p>
+        </w:tc>
+        <w:tc>
+          <w:tcPr>
+            <w:tcW w:w="4820" w:type="dxa"/>
+          </w:tcPr>
+          <w:p>
+            <w:pPr>
+              <w:jc w:val="center"/>
+              <w:rPr>
+                <w:rFonts w:hint="cs"/>
+                <w:rtl/>
+              </w:rPr>
+            </w:pPr>
+            <w:r>
+              <w:rPr>
+                <w:rFonts w:hint="cs"/>
+                <w:rtl/>
+              </w:rPr>
+              <w:t xml:space="preserve">המחרוזת אינה תקינה </w:t>
+            </w:r>
+          </w:p>
+        </w:tc>
+        <w:tc>
+          <w:tcPr>
+            <w:tcW w:w="1841" w:type="dxa"/>
+          </w:tcPr>
+          <w:p>
+            <w:pPr>
+              <w:jc w:val="center"/>
+              <w:rPr>
+                <w:rFonts w:hint="cs"/>
+                <w:rtl/>
+              </w:rPr>
+            </w:pPr>
+          </w:p>
+        </w:tc>
+      </w:tr>
+      <w:tr>
+        <w:tc>
+          <w:tcPr>
+            <w:tcW w:w="1635" w:type="dxa"/>
+          </w:tcPr>
+          <w:p>
+            <w:pPr>
+              <w:jc w:val="center"/>
+              <w:rPr>
+                <w:rFonts w:hint="cs"/>
+                <w:rtl/>
+              </w:rPr>
+            </w:pPr>
+            <w:r>
+              <w:rPr>
+                <w:rFonts w:hint="cs"/>
+                <w:rtl/>
+              </w:rPr>
+              <w:t>20</w:t>
+            </w:r>
+          </w:p>
+        </w:tc>
+        <w:tc>
+          <w:tcPr>
+            <w:tcW w:w="4820" w:type="dxa"/>
+          </w:tcPr>
+          <w:p>
+            <w:pPr>
+              <w:jc w:val="center"/>
+              <w:rPr>
+                <w:rFonts w:hint="cs"/>
+                <w:rtl/>
+              </w:rPr>
+            </w:pPr>
+            <w:r>
+              <w:rPr>
+                <w:rFonts w:hint="cs"/>
+                <w:rtl/>
+              </w:rPr>
+              <w:t>מספר חיובי גדול מידי</w:t>
+            </w:r>
+          </w:p>
+        </w:tc>
+        <w:tc>
+          <w:tcPr>
+            <w:tcW w:w="1841" w:type="dxa"/>
+          </w:tcPr>
+          <w:p>
+            <w:pPr>
+              <w:jc w:val="center"/>
+              <w:rPr>
+                <w:rFonts w:hint="cs"/>
+                <w:rtl/>
+              </w:rPr>
+            </w:pPr>
+          </w:p>
+        </w:tc>
+      </w:tr>
+      <w:tr>
+        <w:tc>
+          <w:tcPr>
+            <w:tcW w:w="1635" w:type="dxa"/>
+          </w:tcPr>
+          <w:p>
+            <w:pPr>
+              <w:jc w:val="center"/>
+              <w:rPr>
+                <w:rFonts w:hint="cs"/>
+                <w:rtl/>
+              </w:rPr>
+            </w:pPr>
+            <w:r>
+              <w:rPr>
+                <w:rFonts w:hint="cs"/>
+                <w:rtl/>
+              </w:rPr>
+              <w:t>21</w:t>
+            </w:r>
+          </w:p>
+        </w:tc>
+        <w:tc>
+          <w:tcPr>
+            <w:tcW w:w="4820" w:type="dxa"/>
+          </w:tcPr>
+          <w:p>
+            <w:pPr>
+              <w:jc w:val="center"/>
+              <w:rPr>
+                <w:rFonts w:hint="cs"/>
+                <w:rtl/>
+              </w:rPr>
+            </w:pPr>
+            <w:r>
+              <w:rPr>
+                <w:rFonts w:hint="cs"/>
+                <w:rtl/>
+              </w:rPr>
+              <w:t>מספר שלילי גדול מידי</w:t>
+            </w:r>
+          </w:p>
+        </w:tc>
+        <w:tc>
+          <w:tcPr>
+            <w:tcW w:w="1841" w:type="dxa"/>
+          </w:tcPr>
+          <w:p>
+            <w:pPr>
+              <w:jc w:val="center"/>
+              <w:rPr>
+                <w:rFonts w:hint="cs"/>
+                <w:rtl/>
+              </w:rPr>
+            </w:pPr>
+          </w:p>
+        </w:tc>
+      </w:tr>
+      <w:tr>
+        <w:tc>
+          <w:tcPr>
+            <w:tcW w:w="1635" w:type="dxa"/>
+          </w:tcPr>
+          <w:p>
+            <w:pPr>
+              <w:jc w:val="center"/>
+              <w:rPr>
+                <w:rFonts w:hint="cs"/>
+                <w:rtl/>
+              </w:rPr>
+            </w:pPr>
+            <w:r>
+              <w:rPr>
+                <w:rFonts w:hint="cs"/>
+                <w:rtl/>
+              </w:rPr>
+              <w:t>22</w:t>
+            </w:r>
+          </w:p>
+        </w:tc>
+        <w:tc>
+          <w:tcPr>
+            <w:tcW w:w="4820" w:type="dxa"/>
+          </w:tcPr>
+          <w:p>
+            <w:pPr>
+              <w:jc w:val="center"/>
+              <w:rPr>
+                <w:rFonts w:hint="cs"/>
+              </w:rPr>
+            </w:pPr>
+            <w:r>
+              <w:rPr>
+                <w:rFonts w:hint="cs"/>
+                <w:rtl/>
+              </w:rPr>
+              <w:t xml:space="preserve">אין נתונים </w:t>
+            </w:r>
+            <w:proofErr w:type="spellStart"/>
+            <w:r>
+              <w:rPr>
+                <w:rFonts w:hint="cs"/>
+                <w:rtl/>
+              </w:rPr>
+              <w:t>בהנחייה</w:t>
+            </w:r>
+            <w:proofErr w:type="spellEnd"/>
+            <w:r>
+              <w:rPr>
+                <w:rFonts w:hint="cs"/>
+                <w:rtl/>
+              </w:rPr>
+              <w:t>.</w:t>
+            </w:r>
+          </w:p>
+        </w:tc>
+        <w:tc>
+          <w:tcPr>
+            <w:tcW w:w="1841" w:type="dxa"/>
+          </w:tcPr>
+          <w:p>
+            <w:pPr>
+              <w:jc w:val="center"/>
+              <w:rPr>
+                <w:rFonts w:hint="cs"/>
+                <w:rtl/>
+              </w:rPr>
+            </w:pPr>
+          </w:p>
+        </w:tc>
+      </w:tr>
+      <w:tr>
+        <w:tc>
+          <w:tcPr>
+            <w:tcW w:w="1635" w:type="dxa"/>
+          </w:tcPr>
+          <w:p>
+            <w:pPr>
+              <w:jc w:val="center"/>
+              <w:rPr>
+                <w:rFonts w:hint="cs"/>
+                <w:rtl/>
+              </w:rPr>
+            </w:pPr>
+            <w:r>
+              <w:rPr>
+                <w:rFonts w:hint="cs"/>
+                <w:rtl/>
+              </w:rPr>
+              <w:t>23</w:t>
+            </w:r>
+          </w:p>
+        </w:tc>
+        <w:tc>
+          <w:tcPr>
+            <w:tcW w:w="4820" w:type="dxa"/>
+          </w:tcPr>
+          <w:p>
+            <w:pPr>
+              <w:jc w:val="center"/>
+              <w:rPr>
+                <w:rFonts w:hint="cs"/>
+              </w:rPr>
+            </w:pPr>
+            <w:r>
+              <w:rPr>
+                <w:rFonts w:hint="cs"/>
+                <w:rtl/>
+              </w:rPr>
+              <w:t>שם הנחיה לא חוקי</w:t>
+            </w:r>
+          </w:p>
+        </w:tc>
+        <w:tc>
+          <w:tcPr>
+            <w:tcW w:w="1841" w:type="dxa"/>
+          </w:tcPr>
+          <w:p>
+            <w:pPr>
+              <w:jc w:val="center"/>
+              <w:rPr>
+                <w:rFonts w:hint="cs"/>
+                <w:rtl/>
+              </w:rPr>
+            </w:pPr>
+          </w:p>
+        </w:tc>
+      </w:tr>
+    </w:tbl>
+    <w:p>
+      <w:pPr>
+        <w:rPr>
+          <w:rtl/>
+        </w:rPr>
+      </w:pPr>
+    </w:p>
+    <w:p>
+      <w:pPr>
+        <w:rPr>
+          <w:rFonts w:hint="cs"/>
+        </w:rPr>
+      </w:pPr>
+    </w:p>
     <w:sectPr>
       <w:pgSz w:w="11906" w:h="16838"/>
       <w:pgMar w:top="1440" w:right="1800" w:bottom="1440" w:left="1800" w:header="708" w:footer="708" w:gutter="0"/>
@@ -2907,6 +4653,25 @@
       <w:color w:val="2F5496" w:themeColor="accent1" w:themeShade="BF"/>
     </w:rPr>
   </w:style>
+  <w:style w:type="table" w:styleId="a4">
+    <w:name w:val="Table Grid"/>
+    <w:basedOn w:val="a1"/>
+    <w:uiPriority w:val="39"/>
+    <w:rsid w:val="0068475B"/>
+    <w:pPr>
+      <w:spacing w:after="0" w:line="240" w:lineRule="auto"/>
+    </w:pPr>
+    <w:tblPr>
+      <w:tblBorders>
+        <w:top w:val="single" w:sz="4" w:space="0" w:color="auto"/>
+        <w:left w:val="single" w:sz="4" w:space="0" w:color="auto"/>
+        <w:bottom w:val="single" w:sz="4" w:space="0" w:color="auto"/>
+        <w:right w:val="single" w:sz="4" w:space="0" w:color="auto"/>
+        <w:insideH w:val="single" w:sz="4" w:space="0" w:color="auto"/>
+        <w:insideV w:val="single" w:sz="4" w:space="0" w:color="auto"/>
+      </w:tblBorders>
+    </w:tblPr>
+  </w:style>
 </w:styles>
 </file>
 

</xml_diff>

<commit_message>
Start working on command algorithm
</commit_message>
<xml_diff>
--- a/פרויקט גמר.docx
+++ b/פרויקט גמר.docx
@@ -235,6 +235,7 @@
           <w:numId w:val="1"/>
         </w:numPr>
       </w:pPr>
+      <w:bookmarkStart w:id="0" w:name="_GoBack"/>
       <w:r>
         <w:rPr>
           <w:rFonts w:hint="cs"/>
@@ -275,6 +276,7 @@
         </w:rPr>
       </w:pPr>
     </w:p>
+    <w:bookmarkEnd w:id="0"/>
     <w:p>
       <w:pPr>
         <w:pStyle w:val="3"/>
@@ -1450,7 +1452,21 @@
           <w:rFonts w:hint="cs"/>
           <w:rtl/>
         </w:rPr>
-        <w:t xml:space="preserve"> בכישלון ומעדכנת את </w:t>
+        <w:t xml:space="preserve"> בכישלון </w:t>
+      </w:r>
+      <w:r>
+        <w:rPr>
+          <w:rFonts w:hint="cs"/>
+          <w:rtl/>
+        </w:rPr>
+        <w:t xml:space="preserve">או אם אין אופרנד </w:t>
+      </w:r>
+      <w:r>
+        <w:rPr>
+          <w:rFonts w:hint="cs"/>
+          <w:rtl/>
+        </w:rPr>
+        <w:t xml:space="preserve">ומעדכנת את </w:t>
       </w:r>
       <w:r>
         <w:rPr>
@@ -1530,7 +1546,21 @@
           <w:rFonts w:hint="cs"/>
           <w:rtl/>
         </w:rPr>
-        <w:t xml:space="preserve"> בכישלון ומעדכנת את </w:t>
+        <w:t xml:space="preserve"> בכישלון </w:t>
+      </w:r>
+      <w:r>
+        <w:rPr>
+          <w:rFonts w:hint="cs"/>
+          <w:rtl/>
+        </w:rPr>
+        <w:t xml:space="preserve">או אם אין אופרנד </w:t>
+      </w:r>
+      <w:r>
+        <w:rPr>
+          <w:rFonts w:hint="cs"/>
+          <w:rtl/>
+        </w:rPr>
+        <w:t xml:space="preserve">ומעדכנת את </w:t>
       </w:r>
       <w:r>
         <w:rPr>
@@ -1543,7 +1573,6 @@
       <w:pPr>
         <w:pStyle w:val="a3"/>
         <w:rPr>
-          <w:rFonts w:hint="cs"/>
           <w:rtl/>
         </w:rPr>
       </w:pPr>
@@ -1642,7 +1671,21 @@
           <w:rFonts w:hint="cs"/>
           <w:rtl/>
         </w:rPr>
-        <w:t xml:space="preserve"> בכישלון ומעדכנת את </w:t>
+        <w:t xml:space="preserve"> בכישלון </w:t>
+      </w:r>
+      <w:r>
+        <w:rPr>
+          <w:rFonts w:hint="cs"/>
+          <w:rtl/>
+        </w:rPr>
+        <w:t xml:space="preserve">או אם אין אופרנד </w:t>
+      </w:r>
+      <w:r>
+        <w:rPr>
+          <w:rFonts w:hint="cs"/>
+          <w:rtl/>
+        </w:rPr>
+        <w:t xml:space="preserve">ומעדכנת את </w:t>
       </w:r>
       <w:r>
         <w:rPr>
@@ -1726,7 +1769,28 @@
           <w:rFonts w:hint="cs"/>
           <w:rtl/>
         </w:rPr>
-        <w:t xml:space="preserve"> בכישלון ומעדכנת את </w:t>
+        <w:t xml:space="preserve"> בכישלון </w:t>
+      </w:r>
+      <w:r>
+        <w:rPr>
+          <w:rFonts w:hint="cs"/>
+          <w:rtl/>
+        </w:rPr>
+        <w:t>או אם אין אופרנד</w:t>
+      </w:r>
+      <w:r>
+        <w:rPr>
+          <w:rFonts w:hint="cs"/>
+          <w:rtl/>
+        </w:rPr>
+        <w:t xml:space="preserve"> </w:t>
+      </w:r>
+      <w:r>
+        <w:rPr>
+          <w:rFonts w:hint="cs"/>
+          <w:rtl/>
+        </w:rPr>
+        <w:t xml:space="preserve">ומעדכנת את </w:t>
       </w:r>
       <w:r>
         <w:rPr>
@@ -1745,35 +1809,12 @@
     <w:p>
       <w:pPr>
         <w:pStyle w:val="4"/>
-        <w:rPr>
-          <w:rtl/>
-        </w:rPr>
       </w:pPr>
       <w:proofErr w:type="spellStart"/>
       <w:r>
-        <w:t>verifyOperand</w:t>
+        <w:t>getActionID</w:t>
       </w:r>
       <w:proofErr w:type="spellEnd"/>
-      <w:r>
-        <w:rPr>
-          <w:rFonts w:hint="cs"/>
-          <w:rtl/>
-        </w:rPr>
-        <w:t xml:space="preserve"> (אליחי </w:t>
-      </w:r>
-      <w:r>
-        <w:rPr>
-          <w:rtl/>
-        </w:rPr>
-        <w:t>–</w:t>
-      </w:r>
-      <w:r>
-        <w:rPr>
-          <w:rFonts w:hint="cs"/>
-          <w:rtl/>
-        </w:rPr>
-        <w:t xml:space="preserve"> מימוש בע"מ)</w:t>
-      </w:r>
     </w:p>
     <w:p>
       <w:pPr>
@@ -1788,144 +1829,7 @@
           <w:rFonts w:hint="cs"/>
           <w:rtl/>
         </w:rPr>
-        <w:t xml:space="preserve">מקבלת </w:t>
-      </w:r>
-      <w:proofErr w:type="spellStart"/>
-      <w:r>
-        <w:t>actionID</w:t>
-      </w:r>
-      <w:proofErr w:type="spellEnd"/>
-      <w:r>
-        <w:t xml:space="preserve"> </w:t>
-      </w:r>
-      <w:r>
-        <w:rPr>
-          <w:rFonts w:hint="cs"/>
-          <w:rtl/>
-        </w:rPr>
-        <w:t xml:space="preserve"> וכן מחרוזת עם שם האופרנד</w:t>
-      </w:r>
-      <w:r>
-        <w:rPr>
-          <w:rFonts w:hint="cs"/>
-          <w:rtl/>
-        </w:rPr>
-        <w:t xml:space="preserve"> (במקרה של </w:t>
-      </w:r>
-      <w:proofErr w:type="spellStart"/>
-      <w:r>
-        <w:rPr>
-          <w:rFonts w:hint="cs"/>
-          <w:rtl/>
-        </w:rPr>
-        <w:t>מיעון</w:t>
-      </w:r>
-      <w:proofErr w:type="spellEnd"/>
-      <w:r>
-        <w:rPr>
-          <w:rFonts w:hint="cs"/>
-          <w:rtl/>
-        </w:rPr>
-        <w:t xml:space="preserve"> </w:t>
-      </w:r>
-      <w:proofErr w:type="spellStart"/>
-      <w:r>
-        <w:rPr>
-          <w:rFonts w:hint="cs"/>
-          <w:rtl/>
-        </w:rPr>
-        <w:t>מיידי</w:t>
-      </w:r>
-      <w:proofErr w:type="spellEnd"/>
-      <w:r>
-        <w:rPr>
-          <w:rFonts w:hint="cs"/>
-          <w:rtl/>
-        </w:rPr>
-        <w:t xml:space="preserve"> </w:t>
-      </w:r>
-      <w:r>
-        <w:rPr>
-          <w:rtl/>
-        </w:rPr>
-        <w:t>–</w:t>
-      </w:r>
-      <w:r>
-        <w:rPr>
-          <w:rFonts w:hint="cs"/>
-          <w:rtl/>
-        </w:rPr>
-        <w:t xml:space="preserve"> להכניס עם #</w:t>
-      </w:r>
-      <w:r>
-        <w:rPr>
-          <w:rFonts w:hint="cs"/>
-          <w:rtl/>
-        </w:rPr>
-        <w:t>)</w:t>
-      </w:r>
-      <w:r>
-        <w:rPr>
-          <w:rFonts w:hint="cs"/>
-          <w:rtl/>
-        </w:rPr>
-        <w:t xml:space="preserve">, דגל האם מדובר ביעד או במקור (0 </w:t>
-      </w:r>
-      <w:r>
-        <w:rPr>
-          <w:rtl/>
-        </w:rPr>
-        <w:t>–</w:t>
-      </w:r>
-      <w:r>
-        <w:rPr>
-          <w:rFonts w:hint="cs"/>
-          <w:rtl/>
-        </w:rPr>
-        <w:t xml:space="preserve"> מקור 1 </w:t>
-      </w:r>
-      <w:r>
-        <w:rPr>
-          <w:rtl/>
-        </w:rPr>
-        <w:t>–</w:t>
-      </w:r>
-      <w:r>
-        <w:rPr>
-          <w:rFonts w:hint="cs"/>
-          <w:rtl/>
-        </w:rPr>
-        <w:t xml:space="preserve"> יעד 2 -פרמטר של שיטת </w:t>
-      </w:r>
-      <w:proofErr w:type="spellStart"/>
-      <w:r>
-        <w:rPr>
-          <w:rFonts w:hint="cs"/>
-          <w:rtl/>
-        </w:rPr>
-        <w:t>מיעון</w:t>
-      </w:r>
-      <w:proofErr w:type="spellEnd"/>
-      <w:r>
-        <w:rPr>
-          <w:rFonts w:hint="cs"/>
-          <w:rtl/>
-        </w:rPr>
-        <w:t xml:space="preserve"> 2) </w:t>
-      </w:r>
-      <w:r>
-        <w:rPr>
-          <w:rFonts w:hint="cs"/>
-          <w:rtl/>
-        </w:rPr>
-        <w:t xml:space="preserve">, טבלת התוויות </w:t>
-      </w:r>
-      <w:r>
-        <w:rPr>
-          <w:rFonts w:hint="cs"/>
-          <w:rtl/>
-        </w:rPr>
-        <w:t>ודגל סטטוס.</w:t>
+        <w:t>מקבלת שורה.</w:t>
       </w:r>
     </w:p>
     <w:p>
@@ -1941,39 +1845,7 @@
           <w:rFonts w:hint="cs"/>
           <w:rtl/>
         </w:rPr>
-        <w:t xml:space="preserve">בדיקה האם </w:t>
-      </w:r>
-      <w:proofErr w:type="spellStart"/>
-      <w:r>
-        <w:rPr>
-          <w:rFonts w:hint="cs"/>
-          <w:rtl/>
-        </w:rPr>
-        <w:t>מיעון</w:t>
-      </w:r>
-      <w:proofErr w:type="spellEnd"/>
-      <w:r>
-        <w:rPr>
-          <w:rFonts w:hint="cs"/>
-          <w:rtl/>
-        </w:rPr>
-        <w:t xml:space="preserve"> ישיר, </w:t>
-      </w:r>
-      <w:proofErr w:type="spellStart"/>
-      <w:r>
-        <w:rPr>
-          <w:rFonts w:hint="cs"/>
-          <w:rtl/>
-        </w:rPr>
-        <w:t>מיידי</w:t>
-      </w:r>
-      <w:proofErr w:type="spellEnd"/>
-      <w:r>
-        <w:rPr>
-          <w:rFonts w:hint="cs"/>
-          <w:rtl/>
-        </w:rPr>
-        <w:t xml:space="preserve"> או אוגר</w:t>
+        <w:t>מחזירה מספר פעולה לפי הטבלה.</w:t>
       </w:r>
     </w:p>
     <w:p>
@@ -1989,15 +1861,20 @@
           <w:rFonts w:hint="cs"/>
           <w:rtl/>
         </w:rPr>
-        <w:t xml:space="preserve">בדיקה האם סוג </w:t>
-      </w:r>
+        <w:t>מחזירה 1- במקרה כישלון.</w:t>
+      </w:r>
+    </w:p>
+    <w:p>
+      <w:pPr>
+        <w:pStyle w:val="4"/>
+        <w:rPr>
+          <w:rtl/>
+        </w:rPr>
+      </w:pPr>
       <w:proofErr w:type="spellStart"/>
       <w:r>
-        <w:rPr>
-          <w:rFonts w:hint="cs"/>
-          <w:rtl/>
-        </w:rPr>
-        <w:t>המיעון</w:t>
+        <w:lastRenderedPageBreak/>
+        <w:t>verifyOperand</w:t>
       </w:r>
       <w:proofErr w:type="spellEnd"/>
       <w:r>
@@ -2005,7 +1882,20 @@
           <w:rFonts w:hint="cs"/>
           <w:rtl/>
         </w:rPr>
-        <w:t xml:space="preserve"> מתאים לפעולה.</w:t>
+        <w:t xml:space="preserve"> (אליחי </w:t>
+      </w:r>
+      <w:r>
+        <w:rPr>
+          <w:rtl/>
+        </w:rPr>
+        <w:t>–</w:t>
+      </w:r>
+      <w:r>
+        <w:rPr>
+          <w:rFonts w:hint="cs"/>
+          <w:rtl/>
+        </w:rPr>
+        <w:t xml:space="preserve"> מימוש בע"מ)</w:t>
       </w:r>
     </w:p>
     <w:p>
@@ -2021,13 +1911,380 @@
           <w:rFonts w:hint="cs"/>
           <w:rtl/>
         </w:rPr>
-        <w:t xml:space="preserve">מחזירה תקין (1) או לא תקין (0) ומעדכנת בהתאם את </w:t>
+        <w:t xml:space="preserve">מקבלת </w:t>
+      </w:r>
+      <w:proofErr w:type="spellStart"/>
+      <w:r>
+        <w:t>actionID</w:t>
+      </w:r>
+      <w:proofErr w:type="spellEnd"/>
+      <w:r>
+        <w:t xml:space="preserve"> </w:t>
+      </w:r>
+      <w:r>
+        <w:rPr>
+          <w:rFonts w:hint="cs"/>
+          <w:rtl/>
+        </w:rPr>
+        <w:t xml:space="preserve"> וכן מחרוזת עם שם האופרנד</w:t>
+      </w:r>
+      <w:r>
+        <w:rPr>
+          <w:rFonts w:hint="cs"/>
+          <w:rtl/>
+        </w:rPr>
+        <w:t xml:space="preserve"> (במקרה של </w:t>
+      </w:r>
+      <w:proofErr w:type="spellStart"/>
+      <w:r>
+        <w:rPr>
+          <w:rFonts w:hint="cs"/>
+          <w:rtl/>
+        </w:rPr>
+        <w:t>מיעון</w:t>
+      </w:r>
+      <w:proofErr w:type="spellEnd"/>
+      <w:r>
+        <w:rPr>
+          <w:rFonts w:hint="cs"/>
+          <w:rtl/>
+        </w:rPr>
+        <w:t xml:space="preserve"> </w:t>
+      </w:r>
+      <w:proofErr w:type="spellStart"/>
+      <w:r>
+        <w:rPr>
+          <w:rFonts w:hint="cs"/>
+          <w:rtl/>
+        </w:rPr>
+        <w:t>מיידי</w:t>
+      </w:r>
+      <w:proofErr w:type="spellEnd"/>
+      <w:r>
+        <w:rPr>
+          <w:rFonts w:hint="cs"/>
+          <w:rtl/>
+        </w:rPr>
+        <w:t xml:space="preserve"> </w:t>
+      </w:r>
+      <w:r>
+        <w:rPr>
+          <w:rtl/>
+        </w:rPr>
+        <w:t>–</w:t>
+      </w:r>
+      <w:r>
+        <w:rPr>
+          <w:rFonts w:hint="cs"/>
+          <w:rtl/>
+        </w:rPr>
+        <w:t xml:space="preserve"> להכניס עם #</w:t>
+      </w:r>
+      <w:r>
+        <w:rPr>
+          <w:rFonts w:hint="cs"/>
+          <w:rtl/>
+        </w:rPr>
+        <w:t>)</w:t>
+      </w:r>
+      <w:r>
+        <w:rPr>
+          <w:rFonts w:hint="cs"/>
+          <w:rtl/>
+        </w:rPr>
+        <w:t xml:space="preserve">, דגל האם מדובר ביעד או במקור (0 </w:t>
+      </w:r>
+      <w:r>
+        <w:rPr>
+          <w:rtl/>
+        </w:rPr>
+        <w:t>–</w:t>
+      </w:r>
+      <w:r>
+        <w:rPr>
+          <w:rFonts w:hint="cs"/>
+          <w:rtl/>
+        </w:rPr>
+        <w:t xml:space="preserve"> מקור 1 </w:t>
+      </w:r>
+      <w:r>
+        <w:rPr>
+          <w:rtl/>
+        </w:rPr>
+        <w:t>–</w:t>
+      </w:r>
+      <w:r>
+        <w:rPr>
+          <w:rFonts w:hint="cs"/>
+          <w:rtl/>
+        </w:rPr>
+        <w:t xml:space="preserve"> יעד 2 -</w:t>
+      </w:r>
+      <w:r>
+        <w:rPr>
+          <w:rFonts w:hint="cs"/>
+          <w:rtl/>
+        </w:rPr>
+        <w:t xml:space="preserve"> </w:t>
+      </w:r>
+      <w:r>
+        <w:rPr>
+          <w:rFonts w:hint="cs"/>
+          <w:rtl/>
+        </w:rPr>
+        <w:t xml:space="preserve">פרמטר של שיטת </w:t>
+      </w:r>
+      <w:proofErr w:type="spellStart"/>
+      <w:r>
+        <w:rPr>
+          <w:rFonts w:hint="cs"/>
+          <w:rtl/>
+        </w:rPr>
+        <w:t>מיעון</w:t>
+      </w:r>
+      <w:proofErr w:type="spellEnd"/>
+      <w:r>
+        <w:rPr>
+          <w:rFonts w:hint="cs"/>
+          <w:rtl/>
+        </w:rPr>
+        <w:t xml:space="preserve"> 2) </w:t>
+      </w:r>
+      <w:r>
+        <w:rPr>
+          <w:rFonts w:hint="cs"/>
+          <w:rtl/>
+        </w:rPr>
+        <w:t xml:space="preserve">, טבלת התוויות </w:t>
+      </w:r>
+      <w:r>
+        <w:rPr>
+          <w:rFonts w:hint="cs"/>
+          <w:rtl/>
+        </w:rPr>
+        <w:t>ודגל סטטוס.</w:t>
+      </w:r>
+    </w:p>
+    <w:p>
+      <w:pPr>
+        <w:pStyle w:val="a3"/>
+        <w:numPr>
+          <w:ilvl w:val="0"/>
+          <w:numId w:val="2"/>
+        </w:numPr>
+      </w:pPr>
+      <w:r>
+        <w:rPr>
+          <w:rFonts w:hint="cs"/>
+          <w:rtl/>
+        </w:rPr>
+        <w:t xml:space="preserve">בדיקה האם </w:t>
+      </w:r>
+      <w:proofErr w:type="spellStart"/>
+      <w:r>
+        <w:rPr>
+          <w:rFonts w:hint="cs"/>
+          <w:rtl/>
+        </w:rPr>
+        <w:t>מיעון</w:t>
+      </w:r>
+      <w:proofErr w:type="spellEnd"/>
+      <w:r>
+        <w:rPr>
+          <w:rFonts w:hint="cs"/>
+          <w:rtl/>
+        </w:rPr>
+        <w:t xml:space="preserve"> ישיר, </w:t>
+      </w:r>
+      <w:proofErr w:type="spellStart"/>
+      <w:r>
+        <w:rPr>
+          <w:rFonts w:hint="cs"/>
+          <w:rtl/>
+        </w:rPr>
+        <w:t>מיידי</w:t>
+      </w:r>
+      <w:proofErr w:type="spellEnd"/>
+      <w:r>
+        <w:rPr>
+          <w:rFonts w:hint="cs"/>
+          <w:rtl/>
+        </w:rPr>
+        <w:t xml:space="preserve"> או אוגר</w:t>
+      </w:r>
+    </w:p>
+    <w:p>
+      <w:pPr>
+        <w:pStyle w:val="a3"/>
+        <w:numPr>
+          <w:ilvl w:val="0"/>
+          <w:numId w:val="2"/>
+        </w:numPr>
+      </w:pPr>
+      <w:r>
+        <w:rPr>
+          <w:rFonts w:hint="cs"/>
+          <w:rtl/>
+        </w:rPr>
+        <w:t xml:space="preserve">בדיקה האם סוג </w:t>
+      </w:r>
+      <w:proofErr w:type="spellStart"/>
+      <w:r>
+        <w:rPr>
+          <w:rFonts w:hint="cs"/>
+          <w:rtl/>
+        </w:rPr>
+        <w:t>המיעון</w:t>
+      </w:r>
+      <w:proofErr w:type="spellEnd"/>
+      <w:r>
+        <w:rPr>
+          <w:rFonts w:hint="cs"/>
+          <w:rtl/>
+        </w:rPr>
+        <w:t xml:space="preserve"> מתאים לפעולה.</w:t>
+      </w:r>
+    </w:p>
+    <w:p>
+      <w:pPr>
+        <w:pStyle w:val="a3"/>
+        <w:numPr>
+          <w:ilvl w:val="0"/>
+          <w:numId w:val="2"/>
+        </w:numPr>
+      </w:pPr>
+      <w:r>
+        <w:rPr>
+          <w:rFonts w:hint="cs"/>
+          <w:rtl/>
+        </w:rPr>
+        <w:t xml:space="preserve">מחזירה 0 עבור </w:t>
+      </w:r>
+      <w:proofErr w:type="spellStart"/>
+      <w:r>
+        <w:rPr>
+          <w:rFonts w:hint="cs"/>
+          <w:rtl/>
+        </w:rPr>
+        <w:t>מיעון</w:t>
+      </w:r>
+      <w:proofErr w:type="spellEnd"/>
+      <w:r>
+        <w:rPr>
+          <w:rFonts w:hint="cs"/>
+          <w:rtl/>
+        </w:rPr>
+        <w:t xml:space="preserve"> </w:t>
+      </w:r>
+      <w:proofErr w:type="spellStart"/>
+      <w:r>
+        <w:rPr>
+          <w:rFonts w:hint="cs"/>
+          <w:rtl/>
+        </w:rPr>
+        <w:t>מיידי</w:t>
+      </w:r>
+      <w:proofErr w:type="spellEnd"/>
+      <w:r>
+        <w:rPr>
+          <w:rFonts w:hint="cs"/>
+          <w:rtl/>
+        </w:rPr>
+        <w:t xml:space="preserve">, 1 עבור </w:t>
+      </w:r>
+      <w:proofErr w:type="spellStart"/>
+      <w:r>
+        <w:rPr>
+          <w:rFonts w:hint="cs"/>
+          <w:rtl/>
+        </w:rPr>
+        <w:t>מיעון</w:t>
+      </w:r>
+      <w:proofErr w:type="spellEnd"/>
+      <w:r>
+        <w:rPr>
+          <w:rFonts w:hint="cs"/>
+          <w:rtl/>
+        </w:rPr>
+        <w:t xml:space="preserve"> תווית ו2 עבור </w:t>
+      </w:r>
+      <w:proofErr w:type="spellStart"/>
+      <w:r>
+        <w:rPr>
+          <w:rFonts w:hint="cs"/>
+          <w:rtl/>
+        </w:rPr>
+        <w:t>מיעון</w:t>
+      </w:r>
+      <w:proofErr w:type="spellEnd"/>
+      <w:r>
+        <w:rPr>
+          <w:rFonts w:hint="cs"/>
+          <w:rtl/>
+        </w:rPr>
+        <w:t xml:space="preserve"> אוגר. </w:t>
+      </w:r>
+    </w:p>
+    <w:p>
+      <w:pPr>
+        <w:pStyle w:val="a3"/>
+        <w:numPr>
+          <w:ilvl w:val="0"/>
+          <w:numId w:val="2"/>
+        </w:numPr>
+      </w:pPr>
+      <w:r>
+        <w:rPr>
+          <w:rFonts w:hint="cs"/>
+          <w:rtl/>
+        </w:rPr>
+        <w:t xml:space="preserve">במקרה של כישלון היא </w:t>
+      </w:r>
+      <w:r>
+        <w:rPr>
+          <w:rFonts w:hint="cs"/>
+          <w:rtl/>
+        </w:rPr>
+        <w:t xml:space="preserve">ומעדכנת בהתאם את </w:t>
       </w:r>
       <w:r>
         <w:rPr>
           <w:rFonts w:hint="cs"/>
         </w:rPr>
         <w:t>RS</w:t>
+      </w:r>
+      <w:r>
+        <w:rPr>
+          <w:rFonts w:hint="cs"/>
+          <w:rtl/>
+        </w:rPr>
+        <w:t xml:space="preserve"> לפי קוד השגיאה</w:t>
+      </w:r>
+      <w:r>
+        <w:rPr>
+          <w:rFonts w:hint="cs"/>
+          <w:rtl/>
+        </w:rPr>
+        <w:t xml:space="preserve"> ו</w:t>
+      </w:r>
+      <w:r>
+        <w:rPr>
+          <w:rFonts w:hint="cs"/>
+          <w:rtl/>
+        </w:rPr>
+        <w:t xml:space="preserve">תחזיר </w:t>
+      </w:r>
+      <w:proofErr w:type="spellStart"/>
+      <w:r>
+        <w:t>rs</w:t>
+      </w:r>
+      <w:proofErr w:type="spellEnd"/>
+      <w:r>
+        <w:rPr>
+          <w:rFonts w:hint="cs"/>
+          <w:rtl/>
+        </w:rPr>
+        <w:t>.</w:t>
       </w:r>
     </w:p>
     <w:p/>
@@ -2167,7 +2424,6 @@
             <w:pPr>
               <w:jc w:val="center"/>
               <w:rPr>
-                <w:rFonts w:hint="cs"/>
                 <w:rtl/>
               </w:rPr>
             </w:pPr>
@@ -2188,7 +2444,6 @@
             <w:pPr>
               <w:jc w:val="center"/>
               <w:rPr>
-                <w:rFonts w:hint="cs"/>
                 <w:rtl/>
               </w:rPr>
             </w:pPr>
@@ -2209,7 +2464,6 @@
             <w:pPr>
               <w:jc w:val="center"/>
               <w:rPr>
-                <w:rFonts w:hint="cs"/>
                 <w:rtl/>
               </w:rPr>
             </w:pPr>
@@ -2231,7 +2485,6 @@
           <w:p>
             <w:pPr>
               <w:rPr>
-                <w:rFonts w:hint="cs"/>
                 <w:rtl/>
               </w:rPr>
             </w:pPr>
@@ -2251,7 +2504,6 @@
           <w:p>
             <w:pPr>
               <w:rPr>
-                <w:rFonts w:hint="cs"/>
                 <w:rtl/>
               </w:rPr>
             </w:pPr>
@@ -2284,7 +2536,6 @@
           <w:p>
             <w:pPr>
               <w:rPr>
-                <w:rFonts w:hint="cs"/>
                 <w:rtl/>
               </w:rPr>
             </w:pPr>
@@ -2299,7 +2550,6 @@
           <w:p>
             <w:pPr>
               <w:rPr>
-                <w:rFonts w:hint="cs"/>
                 <w:rtl/>
               </w:rPr>
             </w:pPr>
@@ -2319,7 +2569,6 @@
           <w:p>
             <w:pPr>
               <w:rPr>
-                <w:rFonts w:hint="cs"/>
                 <w:rtl/>
               </w:rPr>
             </w:pPr>
@@ -2352,7 +2601,6 @@
           <w:p>
             <w:pPr>
               <w:rPr>
-                <w:rFonts w:hint="cs"/>
                 <w:rtl/>
               </w:rPr>
             </w:pPr>
@@ -2367,7 +2615,6 @@
           <w:p>
             <w:pPr>
               <w:rPr>
-                <w:rFonts w:hint="cs"/>
                 <w:rtl/>
               </w:rPr>
             </w:pPr>
@@ -2387,7 +2634,6 @@
           <w:p>
             <w:pPr>
               <w:rPr>
-                <w:rFonts w:hint="cs"/>
                 <w:rtl/>
               </w:rPr>
             </w:pPr>
@@ -2407,7 +2653,6 @@
           <w:p>
             <w:pPr>
               <w:rPr>
-                <w:rFonts w:hint="cs"/>
                 <w:rtl/>
               </w:rPr>
             </w:pPr>
@@ -2422,7 +2667,6 @@
           <w:p>
             <w:pPr>
               <w:rPr>
-                <w:rFonts w:hint="cs"/>
                 <w:rtl/>
               </w:rPr>
             </w:pPr>
@@ -2442,7 +2686,6 @@
           <w:p>
             <w:pPr>
               <w:rPr>
-                <w:rFonts w:hint="cs"/>
                 <w:rtl/>
               </w:rPr>
             </w:pPr>
@@ -2462,7 +2705,6 @@
           <w:p>
             <w:pPr>
               <w:rPr>
-                <w:rFonts w:hint="cs"/>
                 <w:rtl/>
               </w:rPr>
             </w:pPr>
@@ -2477,7 +2719,6 @@
           <w:p>
             <w:pPr>
               <w:rPr>
-                <w:rFonts w:hint="cs"/>
                 <w:rtl/>
               </w:rPr>
             </w:pPr>
@@ -2497,7 +2738,6 @@
           <w:p>
             <w:pPr>
               <w:rPr>
-                <w:rFonts w:hint="cs"/>
                 <w:rtl/>
               </w:rPr>
             </w:pPr>
@@ -2517,7 +2757,6 @@
           <w:p>
             <w:pPr>
               <w:rPr>
-                <w:rFonts w:hint="cs"/>
                 <w:rtl/>
               </w:rPr>
             </w:pPr>
@@ -2532,7 +2771,6 @@
           <w:p>
             <w:pPr>
               <w:rPr>
-                <w:rFonts w:hint="cs"/>
                 <w:rtl/>
               </w:rPr>
             </w:pPr>
@@ -2552,7 +2790,6 @@
           <w:p>
             <w:pPr>
               <w:rPr>
-                <w:rFonts w:hint="cs"/>
                 <w:rtl/>
               </w:rPr>
             </w:pPr>
@@ -2572,7 +2809,6 @@
           <w:p>
             <w:pPr>
               <w:rPr>
-                <w:rFonts w:hint="cs"/>
                 <w:rtl/>
               </w:rPr>
             </w:pPr>
@@ -2622,7 +2858,6 @@
             <w:pPr>
               <w:jc w:val="center"/>
               <w:rPr>
-                <w:rFonts w:hint="cs"/>
                 <w:rtl/>
               </w:rPr>
             </w:pPr>
@@ -2643,7 +2878,6 @@
             <w:pPr>
               <w:jc w:val="center"/>
               <w:rPr>
-                <w:rFonts w:hint="cs"/>
                 <w:rtl/>
               </w:rPr>
             </w:pPr>
@@ -2664,7 +2898,6 @@
             <w:pPr>
               <w:jc w:val="center"/>
               <w:rPr>
-                <w:rFonts w:hint="cs"/>
                 <w:rtl/>
               </w:rPr>
             </w:pPr>
@@ -2686,7 +2919,6 @@
           <w:p>
             <w:pPr>
               <w:rPr>
-                <w:rFonts w:hint="cs"/>
                 <w:rtl/>
               </w:rPr>
             </w:pPr>
@@ -2706,7 +2938,6 @@
           <w:p>
             <w:pPr>
               <w:rPr>
-                <w:rFonts w:hint="cs"/>
                 <w:rtl/>
               </w:rPr>
             </w:pPr>
@@ -2726,7 +2957,6 @@
           <w:p>
             <w:pPr>
               <w:rPr>
-                <w:rFonts w:hint="cs"/>
                 <w:rtl/>
               </w:rPr>
             </w:pPr>
@@ -2741,7 +2971,6 @@
           <w:p>
             <w:pPr>
               <w:rPr>
-                <w:rFonts w:hint="cs"/>
                 <w:rtl/>
               </w:rPr>
             </w:pPr>
@@ -2761,7 +2990,6 @@
           <w:p>
             <w:pPr>
               <w:rPr>
-                <w:rFonts w:hint="cs"/>
                 <w:rtl/>
               </w:rPr>
             </w:pPr>
@@ -2795,7 +3023,6 @@
           <w:p>
             <w:pPr>
               <w:rPr>
-                <w:rFonts w:hint="cs"/>
                 <w:rtl/>
               </w:rPr>
             </w:pPr>
@@ -2810,7 +3037,6 @@
           <w:p>
             <w:pPr>
               <w:rPr>
-                <w:rFonts w:hint="cs"/>
                 <w:rtl/>
               </w:rPr>
             </w:pPr>
@@ -2830,7 +3056,6 @@
           <w:p>
             <w:pPr>
               <w:rPr>
-                <w:rFonts w:hint="cs"/>
                 <w:rtl/>
               </w:rPr>
             </w:pPr>
@@ -2850,7 +3075,6 @@
           <w:p>
             <w:pPr>
               <w:rPr>
-                <w:rFonts w:hint="cs"/>
                 <w:rtl/>
               </w:rPr>
             </w:pPr>
@@ -2865,7 +3089,6 @@
           <w:p>
             <w:pPr>
               <w:rPr>
-                <w:rFonts w:hint="cs"/>
                 <w:rtl/>
               </w:rPr>
             </w:pPr>
@@ -2885,7 +3108,6 @@
           <w:p>
             <w:pPr>
               <w:rPr>
-                <w:rFonts w:hint="cs"/>
                 <w:rtl/>
               </w:rPr>
             </w:pPr>
@@ -2905,7 +3127,6 @@
           <w:p>
             <w:pPr>
               <w:rPr>
-                <w:rFonts w:hint="cs"/>
                 <w:rtl/>
               </w:rPr>
             </w:pPr>
@@ -2920,7 +3141,6 @@
           <w:p>
             <w:pPr>
               <w:rPr>
-                <w:rFonts w:hint="cs"/>
                 <w:rtl/>
               </w:rPr>
             </w:pPr>
@@ -2940,7 +3160,6 @@
           <w:p>
             <w:pPr>
               <w:rPr>
-                <w:rFonts w:hint="cs"/>
                 <w:rtl/>
               </w:rPr>
             </w:pPr>
@@ -2960,7 +3179,6 @@
           <w:p>
             <w:pPr>
               <w:rPr>
-                <w:rFonts w:hint="cs"/>
                 <w:rtl/>
               </w:rPr>
             </w:pPr>
@@ -2975,7 +3193,6 @@
           <w:p>
             <w:pPr>
               <w:rPr>
-                <w:rFonts w:hint="cs"/>
                 <w:rtl/>
               </w:rPr>
             </w:pPr>
@@ -2995,7 +3212,6 @@
           <w:p>
             <w:pPr>
               <w:rPr>
-                <w:rFonts w:hint="cs"/>
                 <w:rtl/>
               </w:rPr>
             </w:pPr>
@@ -3015,7 +3231,6 @@
           <w:p>
             <w:pPr>
               <w:rPr>
-                <w:rFonts w:hint="cs"/>
                 <w:rtl/>
               </w:rPr>
             </w:pPr>
@@ -3030,7 +3245,6 @@
           <w:p>
             <w:pPr>
               <w:rPr>
-                <w:rFonts w:hint="cs"/>
                 <w:rtl/>
               </w:rPr>
             </w:pPr>
@@ -3050,7 +3264,6 @@
           <w:p>
             <w:pPr>
               <w:rPr>
-                <w:rFonts w:hint="cs"/>
                 <w:rtl/>
               </w:rPr>
             </w:pPr>
@@ -3084,7 +3297,6 @@
           <w:p>
             <w:pPr>
               <w:rPr>
-                <w:rFonts w:hint="cs"/>
                 <w:rtl/>
               </w:rPr>
             </w:pPr>
@@ -3099,7 +3311,6 @@
           <w:p>
             <w:pPr>
               <w:rPr>
-                <w:rFonts w:hint="cs"/>
                 <w:rtl/>
               </w:rPr>
             </w:pPr>
@@ -3119,30 +3330,15 @@
           <w:p>
             <w:pPr>
               <w:rPr>
-                <w:rFonts w:hint="cs"/>
-                <w:rtl/>
-              </w:rPr>
-            </w:pPr>
-            <w:r>
-              <w:rPr>
-                <w:rFonts w:hint="cs"/>
-                <w:rtl/>
-              </w:rPr>
-              <w:t xml:space="preserve">אופרנד </w:t>
-            </w:r>
-            <w:r>
-              <w:rPr>
-                <w:rFonts w:hint="cs"/>
-                <w:rtl/>
-              </w:rPr>
-              <w:t>יעד</w:t>
-            </w:r>
-            <w:r>
-              <w:rPr>
-                <w:rFonts w:hint="cs"/>
-                <w:rtl/>
-              </w:rPr>
-              <w:t xml:space="preserve"> לא חוקי (תווית)</w:t>
+                <w:rtl/>
+              </w:rPr>
+            </w:pPr>
+            <w:r>
+              <w:rPr>
+                <w:rFonts w:hint="cs"/>
+                <w:rtl/>
+              </w:rPr>
+              <w:t>אופרנד יעד לא חוקי (תווית)</w:t>
             </w:r>
           </w:p>
         </w:tc>
@@ -3153,7 +3349,6 @@
           <w:p>
             <w:pPr>
               <w:rPr>
-                <w:rFonts w:hint="cs"/>
                 <w:rtl/>
               </w:rPr>
             </w:pPr>
@@ -3168,7 +3363,6 @@
           <w:p>
             <w:pPr>
               <w:rPr>
-                <w:rFonts w:hint="cs"/>
                 <w:rtl/>
               </w:rPr>
             </w:pPr>
@@ -3188,30 +3382,15 @@
           <w:p>
             <w:pPr>
               <w:rPr>
-                <w:rFonts w:hint="cs"/>
-                <w:rtl/>
-              </w:rPr>
-            </w:pPr>
-            <w:r>
-              <w:rPr>
-                <w:rFonts w:hint="cs"/>
-                <w:rtl/>
-              </w:rPr>
-              <w:t xml:space="preserve">אופרנד </w:t>
-            </w:r>
-            <w:r>
-              <w:rPr>
-                <w:rFonts w:hint="cs"/>
-                <w:rtl/>
-              </w:rPr>
-              <w:t>יעד</w:t>
-            </w:r>
-            <w:r>
-              <w:rPr>
-                <w:rFonts w:hint="cs"/>
-                <w:rtl/>
-              </w:rPr>
-              <w:t xml:space="preserve"> לא חוקי (אוגר)</w:t>
+                <w:rtl/>
+              </w:rPr>
+            </w:pPr>
+            <w:r>
+              <w:rPr>
+                <w:rFonts w:hint="cs"/>
+                <w:rtl/>
+              </w:rPr>
+              <w:t>אופרנד יעד לא חוקי (אוגר)</w:t>
             </w:r>
           </w:p>
         </w:tc>
@@ -3222,7 +3401,6 @@
           <w:p>
             <w:pPr>
               <w:rPr>
-                <w:rFonts w:hint="cs"/>
                 <w:rtl/>
               </w:rPr>
             </w:pPr>
@@ -3237,7 +3415,6 @@
           <w:p>
             <w:pPr>
               <w:rPr>
-                <w:rFonts w:hint="cs"/>
                 <w:rtl/>
               </w:rPr>
             </w:pPr>
@@ -3257,30 +3434,15 @@
           <w:p>
             <w:pPr>
               <w:rPr>
-                <w:rFonts w:hint="cs"/>
-                <w:rtl/>
-              </w:rPr>
-            </w:pPr>
-            <w:r>
-              <w:rPr>
-                <w:rFonts w:hint="cs"/>
-                <w:rtl/>
-              </w:rPr>
-              <w:t xml:space="preserve">אופרנד </w:t>
-            </w:r>
-            <w:r>
-              <w:rPr>
-                <w:rFonts w:hint="cs"/>
-                <w:rtl/>
-              </w:rPr>
-              <w:t>יעד</w:t>
-            </w:r>
-            <w:r>
-              <w:rPr>
-                <w:rFonts w:hint="cs"/>
-                <w:rtl/>
-              </w:rPr>
-              <w:t xml:space="preserve"> לא חוקי (מספר מידי)</w:t>
+                <w:rtl/>
+              </w:rPr>
+            </w:pPr>
+            <w:r>
+              <w:rPr>
+                <w:rFonts w:hint="cs"/>
+                <w:rtl/>
+              </w:rPr>
+              <w:t>אופרנד יעד לא חוקי (מספר מידי)</w:t>
             </w:r>
           </w:p>
         </w:tc>
@@ -3291,7 +3453,6 @@
           <w:p>
             <w:pPr>
               <w:rPr>
-                <w:rFonts w:hint="cs"/>
                 <w:rtl/>
               </w:rPr>
             </w:pPr>
@@ -3306,7 +3467,6 @@
           <w:p>
             <w:pPr>
               <w:rPr>
-                <w:rFonts w:hint="cs"/>
                 <w:rtl/>
               </w:rPr>
             </w:pPr>
@@ -3326,7 +3486,6 @@
           <w:p>
             <w:pPr>
               <w:rPr>
-                <w:rFonts w:hint="cs"/>
                 <w:rtl/>
               </w:rPr>
             </w:pPr>
@@ -3346,7 +3505,6 @@
           <w:p>
             <w:pPr>
               <w:rPr>
-                <w:rFonts w:hint="cs"/>
                 <w:rtl/>
               </w:rPr>
             </w:pPr>
@@ -3354,10 +3512,7 @@
         </w:tc>
       </w:tr>
     </w:tbl>
-    <w:p>
-      <w:bookmarkStart w:id="0" w:name="_GoBack"/>
-      <w:bookmarkEnd w:id="0"/>
-    </w:p>
+    <w:p/>
     <w:p>
       <w:pPr>
         <w:rPr>
@@ -3393,15 +3548,15 @@
             <w:pPr>
               <w:jc w:val="center"/>
               <w:rPr>
-                <w:rFonts w:hint="cs"/>
-                <w:rtl/>
-              </w:rPr>
-            </w:pPr>
-            <w:r>
-              <w:rPr>
-                <w:rFonts w:hint="cs"/>
-                <w:rtl/>
-              </w:rPr>
+                <w:rtl/>
+              </w:rPr>
+            </w:pPr>
+            <w:r>
+              <w:rPr>
+                <w:rFonts w:hint="cs"/>
+                <w:rtl/>
+              </w:rPr>
+              <w:lastRenderedPageBreak/>
               <w:t>מספר שגיאה</w:t>
             </w:r>
           </w:p>
@@ -3414,7 +3569,6 @@
             <w:pPr>
               <w:jc w:val="center"/>
               <w:rPr>
-                <w:rFonts w:hint="cs"/>
                 <w:rtl/>
               </w:rPr>
             </w:pPr>
@@ -3435,7 +3589,6 @@
             <w:pPr>
               <w:jc w:val="center"/>
               <w:rPr>
-                <w:rFonts w:hint="cs"/>
                 <w:rtl/>
               </w:rPr>
             </w:pPr>
@@ -3458,7 +3611,6 @@
             <w:pPr>
               <w:jc w:val="center"/>
               <w:rPr>
-                <w:rFonts w:hint="cs"/>
                 <w:rtl/>
               </w:rPr>
             </w:pPr>
@@ -3479,7 +3631,6 @@
             <w:pPr>
               <w:jc w:val="center"/>
               <w:rPr>
-                <w:rFonts w:hint="cs"/>
                 <w:rtl/>
               </w:rPr>
             </w:pPr>
@@ -3500,7 +3651,6 @@
             <w:pPr>
               <w:jc w:val="center"/>
               <w:rPr>
-                <w:rFonts w:hint="cs"/>
                 <w:rtl/>
               </w:rPr>
             </w:pPr>
@@ -3516,7 +3666,6 @@
             <w:pPr>
               <w:jc w:val="center"/>
               <w:rPr>
-                <w:rFonts w:hint="cs"/>
                 <w:rtl/>
               </w:rPr>
             </w:pPr>
@@ -3537,7 +3686,6 @@
             <w:pPr>
               <w:jc w:val="center"/>
               <w:rPr>
-                <w:rFonts w:hint="cs"/>
                 <w:rtl/>
               </w:rPr>
             </w:pPr>
@@ -3558,7 +3706,6 @@
             <w:pPr>
               <w:jc w:val="center"/>
               <w:rPr>
-                <w:rFonts w:hint="cs"/>
                 <w:rtl/>
               </w:rPr>
             </w:pPr>
@@ -3574,7 +3721,6 @@
             <w:pPr>
               <w:jc w:val="center"/>
               <w:rPr>
-                <w:rFonts w:hint="cs"/>
                 <w:rtl/>
               </w:rPr>
             </w:pPr>
@@ -3595,7 +3741,6 @@
             <w:pPr>
               <w:jc w:val="center"/>
               <w:rPr>
-                <w:rFonts w:hint="cs"/>
                 <w:rtl/>
               </w:rPr>
             </w:pPr>
@@ -3616,7 +3761,6 @@
             <w:pPr>
               <w:jc w:val="center"/>
               <w:rPr>
-                <w:rFonts w:hint="cs"/>
                 <w:rtl/>
               </w:rPr>
             </w:pPr>
@@ -3632,7 +3776,6 @@
             <w:pPr>
               <w:jc w:val="center"/>
               <w:rPr>
-                <w:rFonts w:hint="cs"/>
                 <w:rtl/>
               </w:rPr>
             </w:pPr>
@@ -3653,7 +3796,6 @@
             <w:pPr>
               <w:jc w:val="center"/>
               <w:rPr>
-                <w:rFonts w:hint="cs"/>
                 <w:rtl/>
               </w:rPr>
             </w:pPr>
@@ -3674,7 +3816,6 @@
             <w:pPr>
               <w:jc w:val="center"/>
               <w:rPr>
-                <w:rFonts w:hint="cs"/>
                 <w:rtl/>
               </w:rPr>
             </w:pPr>
@@ -3690,7 +3831,6 @@
             <w:pPr>
               <w:jc w:val="center"/>
               <w:rPr>
-                <w:rFonts w:hint="cs"/>
                 <w:rtl/>
               </w:rPr>
             </w:pPr>
@@ -3710,9 +3850,6 @@
           <w:p>
             <w:pPr>
               <w:jc w:val="center"/>
-              <w:rPr>
-                <w:rFonts w:hint="cs"/>
-              </w:rPr>
             </w:pPr>
             <w:r>
               <w:rPr>
@@ -3747,7 +3884,6 @@
             <w:pPr>
               <w:jc w:val="center"/>
               <w:rPr>
-                <w:rFonts w:hint="cs"/>
                 <w:rtl/>
               </w:rPr>
             </w:pPr>
@@ -3763,7 +3899,6 @@
             <w:pPr>
               <w:jc w:val="center"/>
               <w:rPr>
-                <w:rFonts w:hint="cs"/>
                 <w:rtl/>
               </w:rPr>
             </w:pPr>
@@ -3783,9 +3918,6 @@
           <w:p>
             <w:pPr>
               <w:jc w:val="center"/>
-              <w:rPr>
-                <w:rFonts w:hint="cs"/>
-              </w:rPr>
             </w:pPr>
             <w:r>
               <w:rPr>
@@ -3804,7 +3936,6 @@
             <w:pPr>
               <w:jc w:val="center"/>
               <w:rPr>
-                <w:rFonts w:hint="cs"/>
                 <w:rtl/>
               </w:rPr>
             </w:pPr>
@@ -3819,13 +3950,7 @@
         </w:rPr>
       </w:pPr>
     </w:p>
-    <w:p>
-      <w:pPr>
-        <w:rPr>
-          <w:rFonts w:hint="cs"/>
-        </w:rPr>
-      </w:pPr>
-    </w:p>
+    <w:p/>
     <w:sectPr>
       <w:pgSz w:w="11906" w:h="16838"/>
       <w:pgMar w:top="1440" w:right="1800" w:bottom="1440" w:left="1800" w:header="708" w:footer="708" w:gutter="0"/>

</xml_diff>